<commit_message>
Completed task №1 and task №2.
</commit_message>
<xml_diff>
--- a/Work-case1.docx
+++ b/Work-case1.docx
@@ -1,6 +1,6 @@
 
 <file path=word/document.xml><?xml version="1.0" encoding="utf-8"?>
-<w:document xmlns:wpc="http://schemas.microsoft.com/office/word/2010/wordprocessingCanvas" xmlns:cx="http://schemas.microsoft.com/office/drawing/2014/chartex" xmlns:cx1="http://schemas.microsoft.com/office/drawing/2015/9/8/chartex" xmlns:cx2="http://schemas.microsoft.com/office/drawing/2015/10/21/chartex" xmlns:cx3="http://schemas.microsoft.com/office/drawing/2016/5/9/chartex" xmlns:cx4="http://schemas.microsoft.com/office/drawing/2016/5/10/chartex" xmlns:cx5="http://schemas.microsoft.com/office/drawing/2016/5/11/chartex" xmlns:cx6="http://schemas.microsoft.com/office/drawing/2016/5/12/chartex" xmlns:cx7="http://schemas.microsoft.com/office/drawing/2016/5/13/chartex" xmlns:cx8="http://schemas.microsoft.com/office/drawing/2016/5/14/chartex" xmlns:mc="http://schemas.openxmlformats.org/markup-compatibility/2006" xmlns:aink="http://schemas.microsoft.com/office/drawing/2016/ink" xmlns:am3d="http://schemas.microsoft.com/office/drawing/2017/model3d" xmlns:o="urn:schemas-microsoft-com:office:office" xmlns:r="http://schemas.openxmlformats.org/officeDocument/2006/relationships" xmlns:m="http://schemas.openxmlformats.org/officeDocument/2006/math" xmlns:v="urn:schemas-microsoft-com:vml" xmlns:wp14="http://schemas.microsoft.com/office/word/2010/wordprocessingDrawing" xmlns:wp="http://schemas.openxmlformats.org/drawingml/2006/wordprocessingDrawing" xmlns:w10="urn:schemas-microsoft-com:office:word" xmlns:w="http://schemas.openxmlformats.org/wordprocessingml/2006/main" xmlns:w14="http://schemas.microsoft.com/office/word/2010/wordml" xmlns:w15="http://schemas.microsoft.com/office/word/2012/wordml" xmlns:w16cex="http://schemas.microsoft.com/office/word/2018/wordml/cex" xmlns:w16cid="http://schemas.microsoft.com/office/word/2016/wordml/cid" xmlns:w16="http://schemas.microsoft.com/office/word/2018/wordml" xmlns:w16se="http://schemas.microsoft.com/office/word/2015/wordml/symex" xmlns:wpg="http://schemas.microsoft.com/office/word/2010/wordprocessingGroup" xmlns:wpi="http://schemas.microsoft.com/office/word/2010/wordprocessingInk" xmlns:wne="http://schemas.microsoft.com/office/word/2006/wordml" xmlns:wps="http://schemas.microsoft.com/office/word/2010/wordprocessingShape" mc:Ignorable="w14 w15 w16se w16cid w16 w16cex wp14">
+<w:document xmlns:wpc="http://schemas.microsoft.com/office/word/2010/wordprocessingCanvas" xmlns:cx="http://schemas.microsoft.com/office/drawing/2014/chartex" xmlns:cx1="http://schemas.microsoft.com/office/drawing/2015/9/8/chartex" xmlns:cx2="http://schemas.microsoft.com/office/drawing/2015/10/21/chartex" xmlns:cx3="http://schemas.microsoft.com/office/drawing/2016/5/9/chartex" xmlns:cx4="http://schemas.microsoft.com/office/drawing/2016/5/10/chartex" xmlns:cx5="http://schemas.microsoft.com/office/drawing/2016/5/11/chartex" xmlns:cx6="http://schemas.microsoft.com/office/drawing/2016/5/12/chartex" xmlns:cx7="http://schemas.microsoft.com/office/drawing/2016/5/13/chartex" xmlns:cx8="http://schemas.microsoft.com/office/drawing/2016/5/14/chartex" xmlns:mc="http://schemas.openxmlformats.org/markup-compatibility/2006" xmlns:aink="http://schemas.microsoft.com/office/drawing/2016/ink" xmlns:am3d="http://schemas.microsoft.com/office/drawing/2017/model3d" xmlns:o="urn:schemas-microsoft-com:office:office" xmlns:r="http://schemas.openxmlformats.org/officeDocument/2006/relationships" xmlns:m="http://schemas.openxmlformats.org/officeDocument/2006/math" xmlns:v="urn:schemas-microsoft-com:vml" xmlns:wp14="http://schemas.microsoft.com/office/word/2010/wordprocessingDrawing" xmlns:wp="http://schemas.openxmlformats.org/drawingml/2006/wordprocessingDrawing" xmlns:w10="urn:schemas-microsoft-com:office:word" xmlns:w="http://schemas.openxmlformats.org/wordprocessingml/2006/main" xmlns:w14="http://schemas.microsoft.com/office/word/2010/wordml" xmlns:w15="http://schemas.microsoft.com/office/word/2012/wordml" xmlns:w16cex="http://schemas.microsoft.com/office/word/2018/wordml/cex" xmlns:w16cid="http://schemas.microsoft.com/office/word/2016/wordml/cid" xmlns:w16="http://schemas.microsoft.com/office/word/2018/wordml" xmlns:w16sdtdh="http://schemas.microsoft.com/office/word/2020/wordml/sdtdatahash" xmlns:w16se="http://schemas.microsoft.com/office/word/2015/wordml/symex" xmlns:wpg="http://schemas.microsoft.com/office/word/2010/wordprocessingGroup" xmlns:wpi="http://schemas.microsoft.com/office/word/2010/wordprocessingInk" xmlns:wne="http://schemas.microsoft.com/office/word/2006/wordml" xmlns:wps="http://schemas.microsoft.com/office/word/2010/wordprocessingShape" mc:Ignorable="w14 w15 w16se w16cid w16 w16cex w16sdtdh wp14">
   <w:background w:color="FFFFFF" w:themeColor="background1"/>
   <w:body>
     <w:p>
@@ -135,7 +135,7 @@
                 <v:stroke joinstyle="miter"/>
                 <v:path gradientshapeok="t" o:connecttype="rect"/>
               </v:shapetype>
-              <v:shape id="Надпись 1" o:spid="_x0000_s1026" type="#_x0000_t202" style="position:absolute;margin-left:0;margin-top:0;width:2in;height:2in;z-index:251658240;visibility:visible;mso-wrap-style:none;mso-wrap-distance-left:9pt;mso-wrap-distance-top:0;mso-wrap-distance-right:9pt;mso-wrap-distance-bottom:0;mso-position-horizontal:center;mso-position-horizontal-relative:page;mso-position-vertical:absolute;mso-position-vertical-relative:text;v-text-anchor:top" o:gfxdata="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" filled="f" stroked="f">
+              <v:shape id="Надпись 1" o:spid="_x0000_s1026" type="#_x0000_t202" style="position:absolute;margin-left:0;margin-top:0;width:2in;height:2in;z-index:251658240;visibility:visible;mso-wrap-style:none;mso-wrap-distance-left:9pt;mso-wrap-distance-top:0;mso-wrap-distance-right:9pt;mso-wrap-distance-bottom:0;mso-position-horizontal:center;mso-position-horizontal-relative:page;mso-position-vertical:absolute;mso-position-vertical-relative:text;v-text-anchor:top" o:gfxdata="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" filled="f" stroked="f">
                 <v:textbox style="mso-fit-shape-to-text:t">
                   <w:txbxContent>
                     <w:p>
@@ -337,29 +337,7 @@
           <w:szCs w:val="28"/>
           <w:lang w:val="en-US"/>
         </w:rPr>
-        <w:t xml:space="preserve">1.Ilya </w:t>
-      </w:r>
-      <w:proofErr w:type="spellStart"/>
-      <w:r>
-        <w:rPr>
-          <w:rFonts w:ascii="Times New Roman" w:hAnsi="Times New Roman" w:cs="Times New Roman"/>
-          <w:color w:val="202124"/>
-          <w:sz w:val="28"/>
-          <w:szCs w:val="28"/>
-          <w:lang w:val="en-US"/>
-        </w:rPr>
-        <w:t>Afanasiev</w:t>
-      </w:r>
-      <w:proofErr w:type="spellEnd"/>
-      <w:r>
-        <w:rPr>
-          <w:rFonts w:ascii="Times New Roman" w:hAnsi="Times New Roman" w:cs="Times New Roman"/>
-          <w:color w:val="202124"/>
-          <w:sz w:val="28"/>
-          <w:szCs w:val="28"/>
-          <w:lang w:val="en-US"/>
-        </w:rPr>
-        <w:t>(Technical support)</w:t>
+        <w:t>1.Ilya Afanasiev(Technical support)</w:t>
       </w:r>
     </w:p>
     <w:p>
@@ -439,29 +417,7 @@
           <w:szCs w:val="28"/>
           <w:lang w:val="en-US"/>
         </w:rPr>
-        <w:t xml:space="preserve">3.Misha </w:t>
-      </w:r>
-      <w:proofErr w:type="spellStart"/>
-      <w:r>
-        <w:rPr>
-          <w:rFonts w:ascii="Times New Roman" w:hAnsi="Times New Roman" w:cs="Times New Roman"/>
-          <w:color w:val="202124"/>
-          <w:sz w:val="28"/>
-          <w:szCs w:val="28"/>
-          <w:lang w:val="en-US"/>
-        </w:rPr>
-        <w:t>Kraschenko</w:t>
-      </w:r>
-      <w:proofErr w:type="spellEnd"/>
-      <w:r>
-        <w:rPr>
-          <w:rFonts w:ascii="Times New Roman" w:hAnsi="Times New Roman" w:cs="Times New Roman"/>
-          <w:color w:val="202124"/>
-          <w:sz w:val="28"/>
-          <w:szCs w:val="28"/>
-          <w:lang w:val="en-US"/>
-        </w:rPr>
-        <w:t>(</w:t>
+        <w:t>3.Misha Kraschenko(</w:t>
       </w:r>
       <w:r>
         <w:rPr>
@@ -629,79 +585,7 @@
           <w:szCs w:val="28"/>
           <w:lang w:val="en"/>
         </w:rPr>
-        <w:t>Register your own git account (</w:t>
-      </w:r>
-      <w:proofErr w:type="spellStart"/>
-      <w:r>
-        <w:rPr>
-          <w:rStyle w:val="y2iqfc"/>
-          <w:rFonts w:ascii="Times New Roman" w:hAnsi="Times New Roman" w:cs="Times New Roman"/>
-          <w:color w:val="202124"/>
-          <w:sz w:val="28"/>
-          <w:szCs w:val="28"/>
-          <w:lang w:val="en"/>
-        </w:rPr>
-        <w:t>gitlab</w:t>
-      </w:r>
-      <w:proofErr w:type="spellEnd"/>
-      <w:r>
-        <w:rPr>
-          <w:rStyle w:val="y2iqfc"/>
-          <w:rFonts w:ascii="Times New Roman" w:hAnsi="Times New Roman" w:cs="Times New Roman"/>
-          <w:color w:val="202124"/>
-          <w:sz w:val="28"/>
-          <w:szCs w:val="28"/>
-          <w:lang w:val="en"/>
-        </w:rPr>
-        <w:t xml:space="preserve">, </w:t>
-      </w:r>
-      <w:proofErr w:type="spellStart"/>
-      <w:r>
-        <w:rPr>
-          <w:rStyle w:val="y2iqfc"/>
-          <w:rFonts w:ascii="Times New Roman" w:hAnsi="Times New Roman" w:cs="Times New Roman"/>
-          <w:color w:val="202124"/>
-          <w:sz w:val="28"/>
-          <w:szCs w:val="28"/>
-          <w:lang w:val="en"/>
-        </w:rPr>
-        <w:t>github</w:t>
-      </w:r>
-      <w:proofErr w:type="spellEnd"/>
-      <w:r>
-        <w:rPr>
-          <w:rStyle w:val="y2iqfc"/>
-          <w:rFonts w:ascii="Times New Roman" w:hAnsi="Times New Roman" w:cs="Times New Roman"/>
-          <w:color w:val="202124"/>
-          <w:sz w:val="28"/>
-          <w:szCs w:val="28"/>
-          <w:lang w:val="en"/>
-        </w:rPr>
-        <w:t xml:space="preserve"> or </w:t>
-      </w:r>
-      <w:proofErr w:type="gramStart"/>
-      <w:r>
-        <w:rPr>
-          <w:rStyle w:val="y2iqfc"/>
-          <w:rFonts w:ascii="Times New Roman" w:hAnsi="Times New Roman" w:cs="Times New Roman"/>
-          <w:color w:val="202124"/>
-          <w:sz w:val="28"/>
-          <w:szCs w:val="28"/>
-          <w:lang w:val="en"/>
-        </w:rPr>
-        <w:t>other</w:t>
-      </w:r>
-      <w:proofErr w:type="gramEnd"/>
-      <w:r>
-        <w:rPr>
-          <w:rStyle w:val="y2iqfc"/>
-          <w:rFonts w:ascii="Times New Roman" w:hAnsi="Times New Roman" w:cs="Times New Roman"/>
-          <w:color w:val="202124"/>
-          <w:sz w:val="28"/>
-          <w:szCs w:val="28"/>
-          <w:lang w:val="en"/>
-        </w:rPr>
-        <w:t xml:space="preserve"> platform).</w:t>
+        <w:t>Register your own git account (gitlab, github or other platform).</w:t>
       </w:r>
     </w:p>
     <w:p>
@@ -943,7 +827,29 @@
           <w:szCs w:val="28"/>
           <w:lang w:val="en-US"/>
         </w:rPr>
-        <w:t>Used applications:</w:t>
+        <w:t xml:space="preserve">Used </w:t>
+      </w:r>
+      <w:r>
+        <w:rPr>
+          <w:rFonts w:ascii="Times New Roman" w:hAnsi="Times New Roman" w:cs="Times New Roman"/>
+          <w:b/>
+          <w:bCs/>
+          <w:sz w:val="28"/>
+          <w:szCs w:val="28"/>
+          <w:lang w:val="en-US"/>
+        </w:rPr>
+        <w:t>resources</w:t>
+      </w:r>
+      <w:r>
+        <w:rPr>
+          <w:rFonts w:ascii="Times New Roman" w:hAnsi="Times New Roman" w:cs="Times New Roman"/>
+          <w:b/>
+          <w:bCs/>
+          <w:sz w:val="28"/>
+          <w:szCs w:val="28"/>
+          <w:lang w:val="en-US"/>
+        </w:rPr>
+        <w:t>:</w:t>
       </w:r>
     </w:p>
     <w:p>
@@ -1021,19 +927,1045 @@
         <w:tabs>
           <w:tab w:val="left" w:pos="1628"/>
         </w:tabs>
-        <w:rPr>
-          <w:rFonts w:ascii="Times New Roman" w:hAnsi="Times New Roman" w:cs="Times New Roman"/>
-          <w:sz w:val="28"/>
-          <w:szCs w:val="28"/>
-          <w:lang w:val="en-US"/>
-        </w:rPr>
-      </w:pPr>
-    </w:p>
-    <w:p>
-      <w:pPr>
-        <w:tabs>
-          <w:tab w:val="left" w:pos="1628"/>
-        </w:tabs>
+        <w:spacing w:line="240" w:lineRule="auto"/>
+        <w:rPr>
+          <w:rFonts w:ascii="Times New Roman" w:hAnsi="Times New Roman" w:cs="Times New Roman"/>
+          <w:sz w:val="28"/>
+          <w:szCs w:val="28"/>
+          <w:lang w:val="en-US"/>
+        </w:rPr>
+      </w:pPr>
+    </w:p>
+    <w:p>
+      <w:pPr>
+        <w:tabs>
+          <w:tab w:val="left" w:pos="1628"/>
+        </w:tabs>
+        <w:spacing w:line="240" w:lineRule="auto"/>
+        <w:jc w:val="center"/>
+        <w:rPr>
+          <w:rFonts w:ascii="Times New Roman" w:hAnsi="Times New Roman" w:cs="Times New Roman"/>
+          <w:b/>
+          <w:bCs/>
+          <w:sz w:val="40"/>
+          <w:szCs w:val="40"/>
+          <w:lang w:val="en-US"/>
+        </w:rPr>
+      </w:pPr>
+      <w:r>
+        <w:rPr>
+          <w:rFonts w:ascii="Times New Roman" w:hAnsi="Times New Roman" w:cs="Times New Roman"/>
+          <w:b/>
+          <w:bCs/>
+          <w:sz w:val="40"/>
+          <w:szCs w:val="40"/>
+          <w:lang w:val="en-US"/>
+        </w:rPr>
+        <w:t>Work progress</w:t>
+      </w:r>
+    </w:p>
+    <w:p>
+      <w:pPr>
+        <w:tabs>
+          <w:tab w:val="left" w:pos="1628"/>
+        </w:tabs>
+        <w:rPr>
+          <w:rFonts w:ascii="Times New Roman" w:hAnsi="Times New Roman" w:cs="Times New Roman"/>
+          <w:b/>
+          <w:bCs/>
+          <w:sz w:val="28"/>
+          <w:szCs w:val="28"/>
+          <w:lang w:val="en-US"/>
+        </w:rPr>
+      </w:pPr>
+      <w:r>
+        <w:rPr>
+          <w:rFonts w:ascii="Times New Roman" w:hAnsi="Times New Roman" w:cs="Times New Roman"/>
+          <w:sz w:val="28"/>
+          <w:szCs w:val="28"/>
+          <w:highlight w:val="yellow"/>
+          <w:lang w:val="en-US"/>
+        </w:rPr>
+        <w:t>(Andrey)</w:t>
+      </w:r>
+      <w:r>
+        <w:rPr>
+          <w:rFonts w:ascii="Times New Roman" w:hAnsi="Times New Roman" w:cs="Times New Roman"/>
+          <w:b/>
+          <w:bCs/>
+          <w:sz w:val="28"/>
+          <w:szCs w:val="28"/>
+          <w:lang w:val="en-US"/>
+        </w:rPr>
+        <w:t xml:space="preserve">Task </w:t>
+      </w:r>
+      <w:r>
+        <w:rPr>
+          <w:rFonts w:ascii="Times New Roman" w:hAnsi="Times New Roman" w:cs="Times New Roman"/>
+          <w:b/>
+          <w:bCs/>
+          <w:sz w:val="28"/>
+          <w:szCs w:val="28"/>
+          <w:lang w:val="en-US"/>
+        </w:rPr>
+        <w:t>№</w:t>
+      </w:r>
+      <w:r>
+        <w:rPr>
+          <w:rFonts w:ascii="Times New Roman" w:hAnsi="Times New Roman" w:cs="Times New Roman"/>
+          <w:b/>
+          <w:bCs/>
+          <w:sz w:val="28"/>
+          <w:szCs w:val="28"/>
+          <w:lang w:val="en-US"/>
+        </w:rPr>
+        <w:t>1</w:t>
+      </w:r>
+      <w:r>
+        <w:rPr>
+          <w:rFonts w:ascii="Times New Roman" w:hAnsi="Times New Roman" w:cs="Times New Roman"/>
+          <w:b/>
+          <w:bCs/>
+          <w:sz w:val="28"/>
+          <w:szCs w:val="28"/>
+          <w:lang w:val="en-US"/>
+        </w:rPr>
+        <w:t>:</w:t>
+      </w:r>
+    </w:p>
+    <w:p>
+      <w:pPr>
+        <w:tabs>
+          <w:tab w:val="left" w:pos="1628"/>
+        </w:tabs>
+        <w:rPr>
+          <w:rFonts w:ascii="Times New Roman" w:hAnsi="Times New Roman" w:cs="Times New Roman"/>
+          <w:color w:val="202124"/>
+          <w:sz w:val="28"/>
+          <w:szCs w:val="28"/>
+          <w:shd w:val="clear" w:color="auto" w:fill="FFFFFF"/>
+          <w:lang w:val="en-US"/>
+        </w:rPr>
+      </w:pPr>
+      <w:r>
+        <w:rPr>
+          <w:rFonts w:ascii="Times New Roman" w:hAnsi="Times New Roman" w:cs="Times New Roman"/>
+          <w:color w:val="202124"/>
+          <w:sz w:val="28"/>
+          <w:szCs w:val="28"/>
+          <w:shd w:val="clear" w:color="auto" w:fill="FFFFFF"/>
+          <w:lang w:val="en-US"/>
+        </w:rPr>
+        <w:t>GitHub is a code hosting platform for version control and collaboration. It lets you and others work together on projects from anywhere.</w:t>
+      </w:r>
+    </w:p>
+    <w:p>
+      <w:pPr>
+        <w:tabs>
+          <w:tab w:val="left" w:pos="1628"/>
+        </w:tabs>
+        <w:rPr>
+          <w:rFonts w:ascii="Times New Roman" w:hAnsi="Times New Roman" w:cs="Times New Roman"/>
+          <w:sz w:val="36"/>
+          <w:szCs w:val="36"/>
+          <w:lang w:val="en-US"/>
+        </w:rPr>
+      </w:pPr>
+      <w:r>
+        <w:rPr>
+          <w:rFonts w:ascii="Times New Roman" w:hAnsi="Times New Roman" w:cs="Times New Roman"/>
+          <w:color w:val="202124"/>
+          <w:sz w:val="28"/>
+          <w:szCs w:val="28"/>
+          <w:shd w:val="clear" w:color="auto" w:fill="FFFFFF"/>
+          <w:lang w:val="en-US"/>
+        </w:rPr>
+        <w:t>Basic commands on Github:</w:t>
+      </w:r>
+    </w:p>
+    <w:p>
+      <w:pPr>
+        <w:shd w:val="clear" w:color="auto" w:fill="FFFFFF"/>
+        <w:spacing w:before="120" w:after="48" w:line="240" w:lineRule="auto"/>
+        <w:textAlignment w:val="baseline"/>
+        <w:outlineLvl w:val="1"/>
+        <w:rPr>
+          <w:rFonts w:ascii="Times New Roman" w:eastAsia="Times New Roman" w:hAnsi="Times New Roman" w:cs="Times New Roman"/>
+          <w:b/>
+          <w:bCs/>
+          <w:sz w:val="28"/>
+          <w:szCs w:val="28"/>
+          <w:lang w:val="en-US" w:eastAsia="ru-RU"/>
+        </w:rPr>
+      </w:pPr>
+      <w:r>
+        <w:rPr>
+          <w:rFonts w:ascii="Times New Roman" w:eastAsia="Times New Roman" w:hAnsi="Times New Roman" w:cs="Times New Roman"/>
+          <w:b/>
+          <w:bCs/>
+          <w:sz w:val="28"/>
+          <w:szCs w:val="28"/>
+          <w:lang w:val="en-US" w:eastAsia="ru-RU"/>
+        </w:rPr>
+        <w:t>1. Git clone</w:t>
+      </w:r>
+    </w:p>
+    <w:p>
+      <w:pPr>
+        <w:shd w:val="clear" w:color="auto" w:fill="FFFFFF"/>
+        <w:spacing w:after="360" w:line="240" w:lineRule="auto"/>
+        <w:textAlignment w:val="baseline"/>
+        <w:rPr>
+          <w:rFonts w:ascii="Times New Roman" w:eastAsia="Times New Roman" w:hAnsi="Times New Roman" w:cs="Times New Roman"/>
+          <w:color w:val="0A0A23"/>
+          <w:sz w:val="28"/>
+          <w:szCs w:val="28"/>
+          <w:lang w:val="en-US" w:eastAsia="ru-RU"/>
+        </w:rPr>
+      </w:pPr>
+      <w:r>
+        <w:rPr>
+          <w:rFonts w:ascii="Times New Roman" w:eastAsia="Times New Roman" w:hAnsi="Times New Roman" w:cs="Times New Roman"/>
+          <w:color w:val="0A0A23"/>
+          <w:sz w:val="28"/>
+          <w:szCs w:val="28"/>
+          <w:lang w:val="en-US" w:eastAsia="ru-RU"/>
+        </w:rPr>
+        <w:t>Git clone is a command for downloading existing source code from a remote repository (like Github, for example).</w:t>
+      </w:r>
+    </w:p>
+    <w:p>
+      <w:pPr>
+        <w:shd w:val="clear" w:color="auto" w:fill="FFFFFF"/>
+        <w:spacing w:after="360" w:line="240" w:lineRule="auto"/>
+        <w:textAlignment w:val="baseline"/>
+        <w:rPr>
+          <w:rFonts w:ascii="Times New Roman" w:eastAsia="Times New Roman" w:hAnsi="Times New Roman" w:cs="Times New Roman"/>
+          <w:color w:val="0A0A23"/>
+          <w:sz w:val="28"/>
+          <w:szCs w:val="28"/>
+          <w:lang w:val="en-US" w:eastAsia="ru-RU"/>
+        </w:rPr>
+      </w:pPr>
+    </w:p>
+    <w:p>
+      <w:pPr>
+        <w:pStyle w:val="2"/>
+        <w:shd w:val="clear" w:color="auto" w:fill="FFFFFF"/>
+        <w:spacing w:before="120" w:beforeAutospacing="0" w:after="48" w:afterAutospacing="0"/>
+        <w:textAlignment w:val="baseline"/>
+        <w:rPr>
+          <w:sz w:val="28"/>
+          <w:szCs w:val="28"/>
+          <w:lang w:val="en-US"/>
+        </w:rPr>
+      </w:pPr>
+      <w:r>
+        <w:rPr>
+          <w:sz w:val="28"/>
+          <w:szCs w:val="28"/>
+          <w:lang w:val="en-US"/>
+        </w:rPr>
+        <w:lastRenderedPageBreak/>
+        <w:t>2. Git branch</w:t>
+      </w:r>
+    </w:p>
+    <w:p>
+      <w:pPr>
+        <w:pStyle w:val="af"/>
+        <w:shd w:val="clear" w:color="auto" w:fill="FFFFFF"/>
+        <w:spacing w:before="0" w:beforeAutospacing="0" w:after="360" w:afterAutospacing="0"/>
+        <w:textAlignment w:val="baseline"/>
+        <w:rPr>
+          <w:color w:val="0A0A23"/>
+          <w:sz w:val="28"/>
+          <w:szCs w:val="28"/>
+          <w:lang w:val="en-US"/>
+        </w:rPr>
+      </w:pPr>
+      <w:r>
+        <w:rPr>
+          <w:color w:val="0A0A23"/>
+          <w:sz w:val="28"/>
+          <w:szCs w:val="28"/>
+          <w:lang w:val="en-US"/>
+        </w:rPr>
+        <w:t>Branches are highly important in the git world. By using branches, several developers are able to work in parallel on the same project simultaneously.</w:t>
+      </w:r>
+    </w:p>
+    <w:p>
+      <w:pPr>
+        <w:pStyle w:val="2"/>
+        <w:shd w:val="clear" w:color="auto" w:fill="FFFFFF"/>
+        <w:spacing w:before="120" w:beforeAutospacing="0" w:after="48" w:afterAutospacing="0"/>
+        <w:textAlignment w:val="baseline"/>
+        <w:rPr>
+          <w:sz w:val="28"/>
+          <w:szCs w:val="28"/>
+          <w:lang w:val="en-US"/>
+        </w:rPr>
+      </w:pPr>
+      <w:r>
+        <w:rPr>
+          <w:sz w:val="28"/>
+          <w:szCs w:val="28"/>
+          <w:lang w:val="en-US"/>
+        </w:rPr>
+        <w:t>3. Git checkout</w:t>
+      </w:r>
+    </w:p>
+    <w:p>
+      <w:pPr>
+        <w:pStyle w:val="af"/>
+        <w:shd w:val="clear" w:color="auto" w:fill="FFFFFF"/>
+        <w:spacing w:before="0" w:beforeAutospacing="0" w:after="0" w:afterAutospacing="0"/>
+        <w:textAlignment w:val="baseline"/>
+        <w:rPr>
+          <w:color w:val="0A0A23"/>
+          <w:sz w:val="28"/>
+          <w:szCs w:val="28"/>
+          <w:lang w:val="en-US"/>
+        </w:rPr>
+      </w:pPr>
+      <w:r>
+        <w:rPr>
+          <w:color w:val="0A0A23"/>
+          <w:sz w:val="28"/>
+          <w:szCs w:val="28"/>
+          <w:lang w:val="en-US"/>
+        </w:rPr>
+        <w:t>This is also one of the most used Git commands. To work in a branch, first you need to switch to it. We use </w:t>
+      </w:r>
+      <w:r>
+        <w:rPr>
+          <w:rStyle w:val="af0"/>
+          <w:color w:val="0A0A23"/>
+          <w:sz w:val="28"/>
+          <w:szCs w:val="28"/>
+          <w:bdr w:val="none" w:sz="0" w:space="0" w:color="auto" w:frame="1"/>
+          <w:lang w:val="en-US"/>
+        </w:rPr>
+        <w:t>git checkout</w:t>
+      </w:r>
+      <w:r>
+        <w:rPr>
+          <w:color w:val="0A0A23"/>
+          <w:sz w:val="28"/>
+          <w:szCs w:val="28"/>
+          <w:lang w:val="en-US"/>
+        </w:rPr>
+        <w:t> mostly for switching from one branch to another. We can also use it for checking out files and commits.</w:t>
+      </w:r>
+    </w:p>
+    <w:p>
+      <w:pPr>
+        <w:pStyle w:val="af"/>
+        <w:shd w:val="clear" w:color="auto" w:fill="FFFFFF"/>
+        <w:spacing w:before="0" w:beforeAutospacing="0" w:after="0" w:afterAutospacing="0"/>
+        <w:textAlignment w:val="baseline"/>
+        <w:rPr>
+          <w:color w:val="0A0A23"/>
+          <w:sz w:val="28"/>
+          <w:szCs w:val="28"/>
+          <w:lang w:val="en-US"/>
+        </w:rPr>
+      </w:pPr>
+    </w:p>
+    <w:p>
+      <w:pPr>
+        <w:pStyle w:val="2"/>
+        <w:shd w:val="clear" w:color="auto" w:fill="FFFFFF"/>
+        <w:spacing w:before="120" w:beforeAutospacing="0" w:after="48" w:afterAutospacing="0"/>
+        <w:textAlignment w:val="baseline"/>
+        <w:rPr>
+          <w:sz w:val="28"/>
+          <w:szCs w:val="28"/>
+          <w:lang w:val="en-US"/>
+        </w:rPr>
+      </w:pPr>
+      <w:r>
+        <w:rPr>
+          <w:sz w:val="28"/>
+          <w:szCs w:val="28"/>
+          <w:lang w:val="en-US"/>
+        </w:rPr>
+        <w:t>4. Git status</w:t>
+      </w:r>
+    </w:p>
+    <w:p>
+      <w:pPr>
+        <w:pStyle w:val="af"/>
+        <w:shd w:val="clear" w:color="auto" w:fill="FFFFFF"/>
+        <w:spacing w:before="0" w:beforeAutospacing="0" w:after="360" w:afterAutospacing="0"/>
+        <w:textAlignment w:val="baseline"/>
+        <w:rPr>
+          <w:color w:val="0A0A23"/>
+          <w:sz w:val="28"/>
+          <w:szCs w:val="28"/>
+          <w:lang w:val="en-US"/>
+        </w:rPr>
+      </w:pPr>
+      <w:r>
+        <w:rPr>
+          <w:color w:val="0A0A23"/>
+          <w:sz w:val="28"/>
+          <w:szCs w:val="28"/>
+          <w:lang w:val="en-US"/>
+        </w:rPr>
+        <w:t>The Git status command gives us all the necessary information about the current branch.</w:t>
+      </w:r>
+    </w:p>
+    <w:p>
+      <w:pPr>
+        <w:pStyle w:val="2"/>
+        <w:shd w:val="clear" w:color="auto" w:fill="FFFFFF"/>
+        <w:spacing w:before="120" w:beforeAutospacing="0" w:after="48" w:afterAutospacing="0"/>
+        <w:textAlignment w:val="baseline"/>
+        <w:rPr>
+          <w:sz w:val="28"/>
+          <w:szCs w:val="28"/>
+          <w:lang w:val="en-US"/>
+        </w:rPr>
+      </w:pPr>
+      <w:r>
+        <w:rPr>
+          <w:sz w:val="28"/>
+          <w:szCs w:val="28"/>
+          <w:lang w:val="en-US"/>
+        </w:rPr>
+        <w:t>5. Git add</w:t>
+      </w:r>
+    </w:p>
+    <w:p>
+      <w:pPr>
+        <w:pStyle w:val="af"/>
+        <w:shd w:val="clear" w:color="auto" w:fill="FFFFFF"/>
+        <w:spacing w:before="0" w:beforeAutospacing="0" w:after="360" w:afterAutospacing="0"/>
+        <w:textAlignment w:val="baseline"/>
+        <w:rPr>
+          <w:color w:val="0A0A23"/>
+          <w:sz w:val="28"/>
+          <w:szCs w:val="28"/>
+          <w:lang w:val="en-US"/>
+        </w:rPr>
+      </w:pPr>
+      <w:r>
+        <w:rPr>
+          <w:color w:val="0A0A23"/>
+          <w:sz w:val="28"/>
+          <w:szCs w:val="28"/>
+          <w:lang w:val="en-US"/>
+        </w:rPr>
+        <w:t>When we create, modify or delete a file, these changes will happen in our local and won't be included in the next commit (unless we change the configurations).</w:t>
+      </w:r>
+    </w:p>
+    <w:p>
+      <w:pPr>
+        <w:pStyle w:val="2"/>
+        <w:shd w:val="clear" w:color="auto" w:fill="FFFFFF"/>
+        <w:spacing w:before="120" w:beforeAutospacing="0" w:after="48" w:afterAutospacing="0"/>
+        <w:textAlignment w:val="baseline"/>
+        <w:rPr>
+          <w:sz w:val="28"/>
+          <w:szCs w:val="28"/>
+          <w:lang w:val="en-US"/>
+        </w:rPr>
+      </w:pPr>
+      <w:r>
+        <w:rPr>
+          <w:sz w:val="28"/>
+          <w:szCs w:val="28"/>
+          <w:lang w:val="en-US"/>
+        </w:rPr>
+        <w:t>6. Git commit</w:t>
+      </w:r>
+    </w:p>
+    <w:p>
+      <w:pPr>
+        <w:pStyle w:val="af"/>
+        <w:shd w:val="clear" w:color="auto" w:fill="FFFFFF"/>
+        <w:spacing w:before="0" w:beforeAutospacing="0" w:after="360" w:afterAutospacing="0"/>
+        <w:textAlignment w:val="baseline"/>
+        <w:rPr>
+          <w:color w:val="0A0A23"/>
+          <w:sz w:val="28"/>
+          <w:szCs w:val="28"/>
+          <w:lang w:val="en-US"/>
+        </w:rPr>
+      </w:pPr>
+      <w:r>
+        <w:rPr>
+          <w:color w:val="0A0A23"/>
+          <w:sz w:val="28"/>
+          <w:szCs w:val="28"/>
+          <w:lang w:val="en-US"/>
+        </w:rPr>
+        <w:t>This is maybe the most-used command of Git. Once we reach a certain point in development, we want to save our changes (maybe after a specific task or issue).</w:t>
+      </w:r>
+    </w:p>
+    <w:p>
+      <w:pPr>
+        <w:pStyle w:val="2"/>
+        <w:shd w:val="clear" w:color="auto" w:fill="FFFFFF"/>
+        <w:spacing w:before="120" w:beforeAutospacing="0" w:after="48" w:afterAutospacing="0"/>
+        <w:textAlignment w:val="baseline"/>
+        <w:rPr>
+          <w:sz w:val="28"/>
+          <w:szCs w:val="28"/>
+          <w:lang w:val="en-US"/>
+        </w:rPr>
+      </w:pPr>
+      <w:r>
+        <w:rPr>
+          <w:sz w:val="28"/>
+          <w:szCs w:val="28"/>
+          <w:lang w:val="en-US"/>
+        </w:rPr>
+        <w:t>7. Git push</w:t>
+      </w:r>
+    </w:p>
+    <w:p>
+      <w:pPr>
+        <w:pStyle w:val="af"/>
+        <w:shd w:val="clear" w:color="auto" w:fill="FFFFFF"/>
+        <w:spacing w:before="0" w:beforeAutospacing="0" w:after="360" w:afterAutospacing="0"/>
+        <w:textAlignment w:val="baseline"/>
+        <w:rPr>
+          <w:color w:val="0A0A23"/>
+          <w:sz w:val="28"/>
+          <w:szCs w:val="28"/>
+          <w:lang w:val="en-US"/>
+        </w:rPr>
+      </w:pPr>
+      <w:r>
+        <w:rPr>
+          <w:color w:val="0A0A23"/>
+          <w:sz w:val="28"/>
+          <w:szCs w:val="28"/>
+          <w:lang w:val="en-US"/>
+        </w:rPr>
+        <w:t>After committing your changes, the next thing you want to do is send your changes to the remote server. Git push uploads your commits to the remote repository.</w:t>
+      </w:r>
+    </w:p>
+    <w:p>
+      <w:pPr>
+        <w:pStyle w:val="2"/>
+        <w:shd w:val="clear" w:color="auto" w:fill="FFFFFF"/>
+        <w:spacing w:before="120" w:beforeAutospacing="0" w:after="48" w:afterAutospacing="0"/>
+        <w:textAlignment w:val="baseline"/>
+        <w:rPr>
+          <w:sz w:val="28"/>
+          <w:szCs w:val="28"/>
+          <w:lang w:val="en-US"/>
+        </w:rPr>
+      </w:pPr>
+      <w:r>
+        <w:rPr>
+          <w:sz w:val="28"/>
+          <w:szCs w:val="28"/>
+          <w:lang w:val="en-US"/>
+        </w:rPr>
+        <w:t>8. Git pull</w:t>
+      </w:r>
+    </w:p>
+    <w:p>
+      <w:pPr>
+        <w:pStyle w:val="af"/>
+        <w:shd w:val="clear" w:color="auto" w:fill="FFFFFF"/>
+        <w:spacing w:before="0" w:beforeAutospacing="0" w:after="0" w:afterAutospacing="0"/>
+        <w:textAlignment w:val="baseline"/>
+        <w:rPr>
+          <w:color w:val="0A0A23"/>
+          <w:sz w:val="28"/>
+          <w:szCs w:val="28"/>
+          <w:lang w:val="en-US"/>
+        </w:rPr>
+      </w:pPr>
+      <w:r>
+        <w:rPr>
+          <w:color w:val="0A0A23"/>
+          <w:sz w:val="28"/>
+          <w:szCs w:val="28"/>
+          <w:lang w:val="en-US"/>
+        </w:rPr>
+        <w:t>The </w:t>
+      </w:r>
+      <w:r>
+        <w:rPr>
+          <w:rStyle w:val="af0"/>
+          <w:color w:val="0A0A23"/>
+          <w:sz w:val="28"/>
+          <w:szCs w:val="28"/>
+          <w:bdr w:val="none" w:sz="0" w:space="0" w:color="auto" w:frame="1"/>
+          <w:lang w:val="en-US"/>
+        </w:rPr>
+        <w:t>git pull </w:t>
+      </w:r>
+      <w:r>
+        <w:rPr>
+          <w:color w:val="0A0A23"/>
+          <w:sz w:val="28"/>
+          <w:szCs w:val="28"/>
+          <w:lang w:val="en-US"/>
+        </w:rPr>
+        <w:t>command is used to get updates from the remote repo.</w:t>
+      </w:r>
+    </w:p>
+    <w:p>
+      <w:pPr>
+        <w:pStyle w:val="af"/>
+        <w:shd w:val="clear" w:color="auto" w:fill="FFFFFF"/>
+        <w:spacing w:before="0" w:beforeAutospacing="0" w:after="0" w:afterAutospacing="0"/>
+        <w:textAlignment w:val="baseline"/>
+        <w:rPr>
+          <w:color w:val="0A0A23"/>
+          <w:sz w:val="28"/>
+          <w:szCs w:val="28"/>
+          <w:lang w:val="en-US"/>
+        </w:rPr>
+      </w:pPr>
+    </w:p>
+    <w:p>
+      <w:pPr>
+        <w:pStyle w:val="2"/>
+        <w:shd w:val="clear" w:color="auto" w:fill="FFFFFF"/>
+        <w:spacing w:before="120" w:beforeAutospacing="0" w:after="48" w:afterAutospacing="0"/>
+        <w:textAlignment w:val="baseline"/>
+        <w:rPr>
+          <w:sz w:val="28"/>
+          <w:szCs w:val="28"/>
+          <w:lang w:val="en-US"/>
+        </w:rPr>
+      </w:pPr>
+      <w:r>
+        <w:rPr>
+          <w:sz w:val="28"/>
+          <w:szCs w:val="28"/>
+          <w:lang w:val="en-US"/>
+        </w:rPr>
+        <w:t>9. Git revert</w:t>
+      </w:r>
+    </w:p>
+    <w:p>
+      <w:pPr>
+        <w:pStyle w:val="af"/>
+        <w:shd w:val="clear" w:color="auto" w:fill="FFFFFF"/>
+        <w:spacing w:before="0" w:beforeAutospacing="0" w:after="360" w:afterAutospacing="0"/>
+        <w:textAlignment w:val="baseline"/>
+        <w:rPr>
+          <w:color w:val="0A0A23"/>
+          <w:sz w:val="28"/>
+          <w:szCs w:val="28"/>
+          <w:lang w:val="en-US"/>
+        </w:rPr>
+      </w:pPr>
+      <w:r>
+        <w:rPr>
+          <w:color w:val="0A0A23"/>
+          <w:sz w:val="28"/>
+          <w:szCs w:val="28"/>
+          <w:lang w:val="en-US"/>
+        </w:rPr>
+        <w:t>Sometimes we need to undo the changes that we've made. There are various ways to undo our changes locally or remotely (depends on what we need), but we must carefully use these commands to avoid unwanted deletions.</w:t>
+      </w:r>
+    </w:p>
+    <w:p>
+      <w:pPr>
+        <w:pStyle w:val="2"/>
+        <w:shd w:val="clear" w:color="auto" w:fill="FFFFFF"/>
+        <w:spacing w:before="120" w:beforeAutospacing="0" w:after="48" w:afterAutospacing="0"/>
+        <w:textAlignment w:val="baseline"/>
+        <w:rPr>
+          <w:sz w:val="28"/>
+          <w:szCs w:val="28"/>
+          <w:lang w:val="en-US"/>
+        </w:rPr>
+      </w:pPr>
+      <w:r>
+        <w:rPr>
+          <w:sz w:val="28"/>
+          <w:szCs w:val="28"/>
+          <w:lang w:val="en-US"/>
+        </w:rPr>
+        <w:t>10. Git merge</w:t>
+      </w:r>
+    </w:p>
+    <w:p>
+      <w:pPr>
+        <w:pStyle w:val="af"/>
+        <w:shd w:val="clear" w:color="auto" w:fill="FFFFFF"/>
+        <w:spacing w:before="0" w:beforeAutospacing="0" w:after="360" w:afterAutospacing="0"/>
+        <w:textAlignment w:val="baseline"/>
+        <w:rPr>
+          <w:color w:val="0A0A23"/>
+          <w:sz w:val="28"/>
+          <w:szCs w:val="28"/>
+          <w:lang w:val="en-US"/>
+        </w:rPr>
+      </w:pPr>
+      <w:r>
+        <w:rPr>
+          <w:color w:val="0A0A23"/>
+          <w:sz w:val="28"/>
+          <w:szCs w:val="28"/>
+          <w:lang w:val="en-US"/>
+        </w:rPr>
+        <w:t>When you've completed development in your branch and everything works fine, the final step is merging the branch with the parent branch (dev or master). </w:t>
+      </w:r>
+    </w:p>
+    <w:p>
+      <w:pPr>
+        <w:tabs>
+          <w:tab w:val="left" w:pos="1628"/>
+        </w:tabs>
+        <w:rPr>
+          <w:rFonts w:ascii="Times New Roman" w:hAnsi="Times New Roman" w:cs="Times New Roman"/>
+          <w:b/>
+          <w:bCs/>
+          <w:sz w:val="28"/>
+          <w:szCs w:val="28"/>
+          <w:lang w:val="en-US"/>
+        </w:rPr>
+      </w:pPr>
+      <w:r>
+        <w:rPr>
+          <w:rFonts w:ascii="Times New Roman" w:hAnsi="Times New Roman" w:cs="Times New Roman"/>
+          <w:sz w:val="28"/>
+          <w:szCs w:val="28"/>
+          <w:lang w:val="en-US"/>
+        </w:rPr>
+        <w:t>(All)</w:t>
+      </w:r>
+      <w:r>
+        <w:rPr>
+          <w:rFonts w:ascii="Times New Roman" w:hAnsi="Times New Roman" w:cs="Times New Roman"/>
+          <w:b/>
+          <w:bCs/>
+          <w:sz w:val="28"/>
+          <w:szCs w:val="28"/>
+          <w:lang w:val="en-US"/>
+        </w:rPr>
+        <w:t xml:space="preserve">Task </w:t>
+      </w:r>
+      <w:r>
+        <w:rPr>
+          <w:rFonts w:ascii="Times New Roman" w:hAnsi="Times New Roman" w:cs="Times New Roman"/>
+          <w:b/>
+          <w:bCs/>
+          <w:sz w:val="28"/>
+          <w:szCs w:val="28"/>
+          <w:lang w:val="en-US"/>
+        </w:rPr>
+        <w:t>№</w:t>
+      </w:r>
+      <w:r>
+        <w:rPr>
+          <w:rFonts w:ascii="Times New Roman" w:hAnsi="Times New Roman" w:cs="Times New Roman"/>
+          <w:b/>
+          <w:bCs/>
+          <w:sz w:val="28"/>
+          <w:szCs w:val="28"/>
+          <w:lang w:val="en-US"/>
+        </w:rPr>
+        <w:t>2</w:t>
+      </w:r>
+      <w:r>
+        <w:rPr>
+          <w:rFonts w:ascii="Times New Roman" w:hAnsi="Times New Roman" w:cs="Times New Roman"/>
+          <w:b/>
+          <w:bCs/>
+          <w:sz w:val="28"/>
+          <w:szCs w:val="28"/>
+          <w:lang w:val="en-US"/>
+        </w:rPr>
+        <w:t>:</w:t>
+      </w:r>
+    </w:p>
+    <w:p>
+      <w:pPr>
+        <w:tabs>
+          <w:tab w:val="left" w:pos="1628"/>
+        </w:tabs>
+        <w:rPr>
+          <w:rFonts w:ascii="Times New Roman" w:hAnsi="Times New Roman" w:cs="Times New Roman"/>
+          <w:sz w:val="28"/>
+          <w:szCs w:val="28"/>
+          <w:lang w:val="en-US"/>
+        </w:rPr>
+      </w:pPr>
+      <w:r>
+        <w:rPr>
+          <w:rFonts w:ascii="Times New Roman" w:hAnsi="Times New Roman" w:cs="Times New Roman"/>
+          <w:sz w:val="28"/>
+          <w:szCs w:val="28"/>
+          <w:lang w:val="en-US"/>
+        </w:rPr>
+        <w:t>We registered our accounts on Github:</w:t>
+      </w:r>
+    </w:p>
+    <w:p>
+      <w:pPr>
+        <w:tabs>
+          <w:tab w:val="left" w:pos="1628"/>
+        </w:tabs>
+        <w:spacing w:line="240" w:lineRule="auto"/>
+        <w:rPr>
+          <w:rFonts w:ascii="Times New Roman" w:hAnsi="Times New Roman" w:cs="Times New Roman"/>
+          <w:sz w:val="30"/>
+          <w:szCs w:val="30"/>
+          <w:lang w:val="en-US"/>
+        </w:rPr>
+      </w:pPr>
+      <w:r>
+        <w:rPr>
+          <w:rFonts w:ascii="Times New Roman" w:hAnsi="Times New Roman" w:cs="Times New Roman"/>
+          <w:sz w:val="28"/>
+          <w:szCs w:val="28"/>
+          <w:lang w:val="en-US"/>
+        </w:rPr>
+        <w:t>@</w:t>
+      </w:r>
+      <w:proofErr w:type="spellStart"/>
+      <w:r>
+        <w:rPr>
+          <w:rFonts w:ascii="Times New Roman" w:hAnsi="Times New Roman" w:cs="Times New Roman"/>
+          <w:sz w:val="30"/>
+          <w:szCs w:val="30"/>
+        </w:rPr>
+        <w:t>xxxKoRoBoKxxx</w:t>
+      </w:r>
+      <w:proofErr w:type="spellEnd"/>
+      <w:r>
+        <w:rPr>
+          <w:rFonts w:ascii="Times New Roman" w:hAnsi="Times New Roman" w:cs="Times New Roman"/>
+          <w:sz w:val="30"/>
+          <w:szCs w:val="30"/>
+          <w:lang w:val="en-US"/>
+        </w:rPr>
+        <w:t xml:space="preserve"> </w:t>
+      </w:r>
+      <w:r>
+        <w:rPr>
+          <w:rFonts w:ascii="Times New Roman" w:hAnsi="Times New Roman" w:cs="Times New Roman"/>
+          <w:sz w:val="30"/>
+          <w:szCs w:val="30"/>
+          <w:highlight w:val="yellow"/>
+          <w:lang w:val="en-US"/>
+        </w:rPr>
+        <w:t>(Andrey)</w:t>
+      </w:r>
+    </w:p>
+    <w:p>
+      <w:pPr>
+        <w:shd w:val="clear" w:color="auto" w:fill="FFFFFF" w:themeFill="background1"/>
+        <w:tabs>
+          <w:tab w:val="left" w:pos="1628"/>
+        </w:tabs>
+        <w:spacing w:line="240" w:lineRule="auto"/>
+        <w:rPr>
+          <w:rFonts w:ascii="Times New Roman" w:hAnsi="Times New Roman" w:cs="Times New Roman"/>
+          <w:sz w:val="30"/>
+          <w:szCs w:val="30"/>
+          <w:shd w:val="clear" w:color="auto" w:fill="FFFFFF" w:themeFill="background1"/>
+          <w:lang w:val="en-US"/>
+        </w:rPr>
+      </w:pPr>
+      <w:r>
+        <w:rPr>
+          <w:rFonts w:ascii="Times New Roman" w:hAnsi="Times New Roman" w:cs="Times New Roman"/>
+          <w:sz w:val="30"/>
+          <w:szCs w:val="30"/>
+          <w:lang w:val="en-US"/>
+        </w:rPr>
+        <w:lastRenderedPageBreak/>
+        <w:t>@</w:t>
+      </w:r>
+      <w:proofErr w:type="spellStart"/>
+      <w:r>
+        <w:rPr>
+          <w:rFonts w:ascii="Times New Roman" w:hAnsi="Times New Roman" w:cs="Times New Roman"/>
+          <w:sz w:val="30"/>
+          <w:szCs w:val="30"/>
+          <w:shd w:val="clear" w:color="auto" w:fill="FFFFFF" w:themeFill="background1"/>
+        </w:rPr>
+        <w:t>Coxaini</w:t>
+      </w:r>
+      <w:proofErr w:type="spellEnd"/>
+      <w:r>
+        <w:rPr>
+          <w:rFonts w:ascii="Times New Roman" w:hAnsi="Times New Roman" w:cs="Times New Roman"/>
+          <w:sz w:val="30"/>
+          <w:szCs w:val="30"/>
+          <w:shd w:val="clear" w:color="auto" w:fill="FFFFFF" w:themeFill="background1"/>
+          <w:lang w:val="en-US"/>
+        </w:rPr>
+        <w:t xml:space="preserve"> </w:t>
+      </w:r>
+      <w:r>
+        <w:rPr>
+          <w:rFonts w:ascii="Times New Roman" w:hAnsi="Times New Roman" w:cs="Times New Roman"/>
+          <w:sz w:val="30"/>
+          <w:szCs w:val="30"/>
+          <w:highlight w:val="cyan"/>
+          <w:shd w:val="clear" w:color="auto" w:fill="FFFFFF" w:themeFill="background1"/>
+          <w:lang w:val="en-US"/>
+        </w:rPr>
+        <w:t>(Ilya)</w:t>
+      </w:r>
+    </w:p>
+    <w:p>
+      <w:pPr>
+        <w:shd w:val="clear" w:color="auto" w:fill="FFFFFF" w:themeFill="background1"/>
+        <w:tabs>
+          <w:tab w:val="left" w:pos="1628"/>
+        </w:tabs>
+        <w:spacing w:line="240" w:lineRule="auto"/>
+        <w:rPr>
+          <w:rFonts w:ascii="Times New Roman" w:hAnsi="Times New Roman" w:cs="Times New Roman"/>
+          <w:sz w:val="30"/>
+          <w:szCs w:val="30"/>
+          <w:shd w:val="clear" w:color="auto" w:fill="FFFFFF" w:themeFill="background1"/>
+          <w:lang w:val="en-US"/>
+        </w:rPr>
+      </w:pPr>
+      <w:r>
+        <w:rPr>
+          <w:rFonts w:ascii="Times New Roman" w:hAnsi="Times New Roman" w:cs="Times New Roman"/>
+          <w:sz w:val="30"/>
+          <w:szCs w:val="30"/>
+          <w:shd w:val="clear" w:color="auto" w:fill="FFFFFF" w:themeFill="background1"/>
+          <w:lang w:val="en-US"/>
+        </w:rPr>
+        <w:t>@</w:t>
+      </w:r>
+    </w:p>
+    <w:p>
+      <w:pPr>
+        <w:tabs>
+          <w:tab w:val="left" w:pos="1628"/>
+        </w:tabs>
+        <w:rPr>
+          <w:rFonts w:ascii="Times New Roman" w:hAnsi="Times New Roman" w:cs="Times New Roman"/>
+          <w:b/>
+          <w:bCs/>
+          <w:sz w:val="28"/>
+          <w:szCs w:val="28"/>
+          <w:lang w:val="en-US"/>
+        </w:rPr>
+      </w:pPr>
+      <w:r>
+        <w:rPr>
+          <w:rFonts w:ascii="Times New Roman" w:hAnsi="Times New Roman" w:cs="Times New Roman"/>
+          <w:sz w:val="28"/>
+          <w:szCs w:val="28"/>
+          <w:highlight w:val="cyan"/>
+          <w:lang w:val="en-US"/>
+        </w:rPr>
+        <w:t>(</w:t>
+      </w:r>
+      <w:r>
+        <w:rPr>
+          <w:rFonts w:ascii="Times New Roman" w:hAnsi="Times New Roman" w:cs="Times New Roman"/>
+          <w:sz w:val="28"/>
+          <w:szCs w:val="28"/>
+          <w:highlight w:val="cyan"/>
+          <w:lang w:val="en-US"/>
+        </w:rPr>
+        <w:t>Ilya</w:t>
+      </w:r>
+      <w:r>
+        <w:rPr>
+          <w:rFonts w:ascii="Times New Roman" w:hAnsi="Times New Roman" w:cs="Times New Roman"/>
+          <w:sz w:val="28"/>
+          <w:szCs w:val="28"/>
+          <w:highlight w:val="cyan"/>
+          <w:lang w:val="en-US"/>
+        </w:rPr>
+        <w:t>)</w:t>
+      </w:r>
+      <w:r>
+        <w:rPr>
+          <w:rFonts w:ascii="Times New Roman" w:hAnsi="Times New Roman" w:cs="Times New Roman"/>
+          <w:b/>
+          <w:bCs/>
+          <w:sz w:val="28"/>
+          <w:szCs w:val="28"/>
+          <w:lang w:val="en-US"/>
+        </w:rPr>
+        <w:t xml:space="preserve">Task </w:t>
+      </w:r>
+      <w:r>
+        <w:rPr>
+          <w:rFonts w:ascii="Times New Roman" w:hAnsi="Times New Roman" w:cs="Times New Roman"/>
+          <w:b/>
+          <w:bCs/>
+          <w:sz w:val="28"/>
+          <w:szCs w:val="28"/>
+          <w:lang w:val="en-US"/>
+        </w:rPr>
+        <w:t>№</w:t>
+      </w:r>
+      <w:r>
+        <w:rPr>
+          <w:rFonts w:ascii="Times New Roman" w:hAnsi="Times New Roman" w:cs="Times New Roman"/>
+          <w:b/>
+          <w:bCs/>
+          <w:sz w:val="28"/>
+          <w:szCs w:val="28"/>
+          <w:lang w:val="en-US"/>
+        </w:rPr>
+        <w:t>3</w:t>
+      </w:r>
+      <w:r>
+        <w:rPr>
+          <w:rFonts w:ascii="Times New Roman" w:hAnsi="Times New Roman" w:cs="Times New Roman"/>
+          <w:b/>
+          <w:bCs/>
+          <w:sz w:val="28"/>
+          <w:szCs w:val="28"/>
+          <w:lang w:val="en-US"/>
+        </w:rPr>
+        <w:t>:</w:t>
+      </w:r>
+    </w:p>
+    <w:p>
+      <w:pPr>
+        <w:tabs>
+          <w:tab w:val="left" w:pos="1628"/>
+        </w:tabs>
+        <w:rPr>
+          <w:rFonts w:ascii="Times New Roman" w:hAnsi="Times New Roman" w:cs="Times New Roman"/>
+          <w:b/>
+          <w:bCs/>
+          <w:sz w:val="28"/>
+          <w:szCs w:val="28"/>
+          <w:lang w:val="en-US"/>
+        </w:rPr>
+      </w:pPr>
+    </w:p>
+    <w:p>
+      <w:pPr>
+        <w:shd w:val="clear" w:color="auto" w:fill="FFFFFF" w:themeFill="background1"/>
+        <w:tabs>
+          <w:tab w:val="left" w:pos="1628"/>
+        </w:tabs>
+        <w:spacing w:line="240" w:lineRule="auto"/>
+        <w:rPr>
+          <w:rFonts w:ascii="Times New Roman" w:hAnsi="Times New Roman" w:cs="Times New Roman"/>
+          <w:sz w:val="30"/>
+          <w:szCs w:val="30"/>
+          <w:shd w:val="clear" w:color="auto" w:fill="FFFFFF" w:themeFill="background1"/>
+          <w:lang w:val="en-US"/>
+        </w:rPr>
+      </w:pPr>
+    </w:p>
+    <w:p>
+      <w:pPr>
+        <w:shd w:val="clear" w:color="auto" w:fill="FFFFFF" w:themeFill="background1"/>
+        <w:tabs>
+          <w:tab w:val="left" w:pos="1628"/>
+        </w:tabs>
+        <w:spacing w:line="240" w:lineRule="auto"/>
         <w:rPr>
           <w:rFonts w:ascii="Times New Roman" w:hAnsi="Times New Roman" w:cs="Times New Roman"/>
           <w:sz w:val="28"/>
@@ -1267,7 +2199,7 @@
 </file>
 
 <file path=word/endnotes.xml><?xml version="1.0" encoding="utf-8"?>
-<w:endnotes xmlns:wpc="http://schemas.microsoft.com/office/word/2010/wordprocessingCanvas" xmlns:cx="http://schemas.microsoft.com/office/drawing/2014/chartex" xmlns:cx1="http://schemas.microsoft.com/office/drawing/2015/9/8/chartex" xmlns:cx2="http://schemas.microsoft.com/office/drawing/2015/10/21/chartex" xmlns:cx3="http://schemas.microsoft.com/office/drawing/2016/5/9/chartex" xmlns:cx4="http://schemas.microsoft.com/office/drawing/2016/5/10/chartex" xmlns:cx5="http://schemas.microsoft.com/office/drawing/2016/5/11/chartex" xmlns:cx6="http://schemas.microsoft.com/office/drawing/2016/5/12/chartex" xmlns:cx7="http://schemas.microsoft.com/office/drawing/2016/5/13/chartex" xmlns:cx8="http://schemas.microsoft.com/office/drawing/2016/5/14/chartex" xmlns:mc="http://schemas.openxmlformats.org/markup-compatibility/2006" xmlns:aink="http://schemas.microsoft.com/office/drawing/2016/ink" xmlns:am3d="http://schemas.microsoft.com/office/drawing/2017/model3d" xmlns:o="urn:schemas-microsoft-com:office:office" xmlns:r="http://schemas.openxmlformats.org/officeDocument/2006/relationships" xmlns:m="http://schemas.openxmlformats.org/officeDocument/2006/math" xmlns:v="urn:schemas-microsoft-com:vml" xmlns:wp14="http://schemas.microsoft.com/office/word/2010/wordprocessingDrawing" xmlns:wp="http://schemas.openxmlformats.org/drawingml/2006/wordprocessingDrawing" xmlns:w10="urn:schemas-microsoft-com:office:word" xmlns:w="http://schemas.openxmlformats.org/wordprocessingml/2006/main" xmlns:w14="http://schemas.microsoft.com/office/word/2010/wordml" xmlns:w15="http://schemas.microsoft.com/office/word/2012/wordml" xmlns:w16cex="http://schemas.microsoft.com/office/word/2018/wordml/cex" xmlns:w16cid="http://schemas.microsoft.com/office/word/2016/wordml/cid" xmlns:w16="http://schemas.microsoft.com/office/word/2018/wordml" xmlns:w16se="http://schemas.microsoft.com/office/word/2015/wordml/symex" xmlns:wpg="http://schemas.microsoft.com/office/word/2010/wordprocessingGroup" xmlns:wpi="http://schemas.microsoft.com/office/word/2010/wordprocessingInk" xmlns:wne="http://schemas.microsoft.com/office/word/2006/wordml" xmlns:wps="http://schemas.microsoft.com/office/word/2010/wordprocessingShape" mc:Ignorable="w14 w15 w16se w16cid w16 w16cex wp14">
+<w:endnotes xmlns:wpc="http://schemas.microsoft.com/office/word/2010/wordprocessingCanvas" xmlns:cx="http://schemas.microsoft.com/office/drawing/2014/chartex" xmlns:cx1="http://schemas.microsoft.com/office/drawing/2015/9/8/chartex" xmlns:cx2="http://schemas.microsoft.com/office/drawing/2015/10/21/chartex" xmlns:cx3="http://schemas.microsoft.com/office/drawing/2016/5/9/chartex" xmlns:cx4="http://schemas.microsoft.com/office/drawing/2016/5/10/chartex" xmlns:cx5="http://schemas.microsoft.com/office/drawing/2016/5/11/chartex" xmlns:cx6="http://schemas.microsoft.com/office/drawing/2016/5/12/chartex" xmlns:cx7="http://schemas.microsoft.com/office/drawing/2016/5/13/chartex" xmlns:cx8="http://schemas.microsoft.com/office/drawing/2016/5/14/chartex" xmlns:mc="http://schemas.openxmlformats.org/markup-compatibility/2006" xmlns:aink="http://schemas.microsoft.com/office/drawing/2016/ink" xmlns:am3d="http://schemas.microsoft.com/office/drawing/2017/model3d" xmlns:o="urn:schemas-microsoft-com:office:office" xmlns:r="http://schemas.openxmlformats.org/officeDocument/2006/relationships" xmlns:m="http://schemas.openxmlformats.org/officeDocument/2006/math" xmlns:v="urn:schemas-microsoft-com:vml" xmlns:wp14="http://schemas.microsoft.com/office/word/2010/wordprocessingDrawing" xmlns:wp="http://schemas.openxmlformats.org/drawingml/2006/wordprocessingDrawing" xmlns:w10="urn:schemas-microsoft-com:office:word" xmlns:w="http://schemas.openxmlformats.org/wordprocessingml/2006/main" xmlns:w14="http://schemas.microsoft.com/office/word/2010/wordml" xmlns:w15="http://schemas.microsoft.com/office/word/2012/wordml" xmlns:w16cex="http://schemas.microsoft.com/office/word/2018/wordml/cex" xmlns:w16cid="http://schemas.microsoft.com/office/word/2016/wordml/cid" xmlns:w16="http://schemas.microsoft.com/office/word/2018/wordml" xmlns:w16sdtdh="http://schemas.microsoft.com/office/word/2020/wordml/sdtdatahash" xmlns:w16se="http://schemas.microsoft.com/office/word/2015/wordml/symex" xmlns:wpg="http://schemas.microsoft.com/office/word/2010/wordprocessingGroup" xmlns:wpi="http://schemas.microsoft.com/office/word/2010/wordprocessingInk" xmlns:wne="http://schemas.microsoft.com/office/word/2006/wordml" xmlns:wps="http://schemas.microsoft.com/office/word/2010/wordprocessingShape" mc:Ignorable="w14 w15 w16se w16cid w16 w16cex w16sdtdh wp14">
   <w:endnote w:type="separator" w:id="-1">
     <w:p>
       <w:pPr>
@@ -1299,7 +2231,7 @@
 </file>
 
 <file path=word/footer1.xml><?xml version="1.0" encoding="utf-8"?>
-<w:ftr xmlns:wpc="http://schemas.microsoft.com/office/word/2010/wordprocessingCanvas" xmlns:cx="http://schemas.microsoft.com/office/drawing/2014/chartex" xmlns:cx1="http://schemas.microsoft.com/office/drawing/2015/9/8/chartex" xmlns:cx2="http://schemas.microsoft.com/office/drawing/2015/10/21/chartex" xmlns:cx3="http://schemas.microsoft.com/office/drawing/2016/5/9/chartex" xmlns:cx4="http://schemas.microsoft.com/office/drawing/2016/5/10/chartex" xmlns:cx5="http://schemas.microsoft.com/office/drawing/2016/5/11/chartex" xmlns:cx6="http://schemas.microsoft.com/office/drawing/2016/5/12/chartex" xmlns:cx7="http://schemas.microsoft.com/office/drawing/2016/5/13/chartex" xmlns:cx8="http://schemas.microsoft.com/office/drawing/2016/5/14/chartex" xmlns:mc="http://schemas.openxmlformats.org/markup-compatibility/2006" xmlns:aink="http://schemas.microsoft.com/office/drawing/2016/ink" xmlns:am3d="http://schemas.microsoft.com/office/drawing/2017/model3d" xmlns:o="urn:schemas-microsoft-com:office:office" xmlns:r="http://schemas.openxmlformats.org/officeDocument/2006/relationships" xmlns:m="http://schemas.openxmlformats.org/officeDocument/2006/math" xmlns:v="urn:schemas-microsoft-com:vml" xmlns:wp14="http://schemas.microsoft.com/office/word/2010/wordprocessingDrawing" xmlns:wp="http://schemas.openxmlformats.org/drawingml/2006/wordprocessingDrawing" xmlns:w10="urn:schemas-microsoft-com:office:word" xmlns:w="http://schemas.openxmlformats.org/wordprocessingml/2006/main" xmlns:w14="http://schemas.microsoft.com/office/word/2010/wordml" xmlns:w15="http://schemas.microsoft.com/office/word/2012/wordml" xmlns:w16cex="http://schemas.microsoft.com/office/word/2018/wordml/cex" xmlns:w16cid="http://schemas.microsoft.com/office/word/2016/wordml/cid" xmlns:w16="http://schemas.microsoft.com/office/word/2018/wordml" xmlns:w16se="http://schemas.microsoft.com/office/word/2015/wordml/symex" xmlns:wpg="http://schemas.microsoft.com/office/word/2010/wordprocessingGroup" xmlns:wpi="http://schemas.microsoft.com/office/word/2010/wordprocessingInk" xmlns:wne="http://schemas.microsoft.com/office/word/2006/wordml" xmlns:wps="http://schemas.microsoft.com/office/word/2010/wordprocessingShape" mc:Ignorable="w14 w15 w16se w16cid w16 w16cex wp14">
+<w:ftr xmlns:wpc="http://schemas.microsoft.com/office/word/2010/wordprocessingCanvas" xmlns:cx="http://schemas.microsoft.com/office/drawing/2014/chartex" xmlns:cx1="http://schemas.microsoft.com/office/drawing/2015/9/8/chartex" xmlns:cx2="http://schemas.microsoft.com/office/drawing/2015/10/21/chartex" xmlns:cx3="http://schemas.microsoft.com/office/drawing/2016/5/9/chartex" xmlns:cx4="http://schemas.microsoft.com/office/drawing/2016/5/10/chartex" xmlns:cx5="http://schemas.microsoft.com/office/drawing/2016/5/11/chartex" xmlns:cx6="http://schemas.microsoft.com/office/drawing/2016/5/12/chartex" xmlns:cx7="http://schemas.microsoft.com/office/drawing/2016/5/13/chartex" xmlns:cx8="http://schemas.microsoft.com/office/drawing/2016/5/14/chartex" xmlns:mc="http://schemas.openxmlformats.org/markup-compatibility/2006" xmlns:aink="http://schemas.microsoft.com/office/drawing/2016/ink" xmlns:am3d="http://schemas.microsoft.com/office/drawing/2017/model3d" xmlns:o="urn:schemas-microsoft-com:office:office" xmlns:r="http://schemas.openxmlformats.org/officeDocument/2006/relationships" xmlns:m="http://schemas.openxmlformats.org/officeDocument/2006/math" xmlns:v="urn:schemas-microsoft-com:vml" xmlns:wp14="http://schemas.microsoft.com/office/word/2010/wordprocessingDrawing" xmlns:wp="http://schemas.openxmlformats.org/drawingml/2006/wordprocessingDrawing" xmlns:w10="urn:schemas-microsoft-com:office:word" xmlns:w="http://schemas.openxmlformats.org/wordprocessingml/2006/main" xmlns:w14="http://schemas.microsoft.com/office/word/2010/wordml" xmlns:w15="http://schemas.microsoft.com/office/word/2012/wordml" xmlns:w16cex="http://schemas.microsoft.com/office/word/2018/wordml/cex" xmlns:w16cid="http://schemas.microsoft.com/office/word/2016/wordml/cid" xmlns:w16="http://schemas.microsoft.com/office/word/2018/wordml" xmlns:w16sdtdh="http://schemas.microsoft.com/office/word/2020/wordml/sdtdatahash" xmlns:w16se="http://schemas.microsoft.com/office/word/2015/wordml/symex" xmlns:wpg="http://schemas.microsoft.com/office/word/2010/wordprocessingGroup" xmlns:wpi="http://schemas.microsoft.com/office/word/2010/wordprocessingInk" xmlns:wne="http://schemas.microsoft.com/office/word/2006/wordml" xmlns:wps="http://schemas.microsoft.com/office/word/2010/wordprocessingShape" mc:Ignorable="w14 w15 w16se w16cid w16 w16cex w16sdtdh wp14">
   <w:p>
     <w:pPr>
       <w:pStyle w:val="a7"/>
@@ -1309,7 +2241,7 @@
 </file>
 
 <file path=word/footer2.xml><?xml version="1.0" encoding="utf-8"?>
-<w:ftr xmlns:wpc="http://schemas.microsoft.com/office/word/2010/wordprocessingCanvas" xmlns:cx="http://schemas.microsoft.com/office/drawing/2014/chartex" xmlns:cx1="http://schemas.microsoft.com/office/drawing/2015/9/8/chartex" xmlns:cx2="http://schemas.microsoft.com/office/drawing/2015/10/21/chartex" xmlns:cx3="http://schemas.microsoft.com/office/drawing/2016/5/9/chartex" xmlns:cx4="http://schemas.microsoft.com/office/drawing/2016/5/10/chartex" xmlns:cx5="http://schemas.microsoft.com/office/drawing/2016/5/11/chartex" xmlns:cx6="http://schemas.microsoft.com/office/drawing/2016/5/12/chartex" xmlns:cx7="http://schemas.microsoft.com/office/drawing/2016/5/13/chartex" xmlns:cx8="http://schemas.microsoft.com/office/drawing/2016/5/14/chartex" xmlns:mc="http://schemas.openxmlformats.org/markup-compatibility/2006" xmlns:aink="http://schemas.microsoft.com/office/drawing/2016/ink" xmlns:am3d="http://schemas.microsoft.com/office/drawing/2017/model3d" xmlns:o="urn:schemas-microsoft-com:office:office" xmlns:r="http://schemas.openxmlformats.org/officeDocument/2006/relationships" xmlns:m="http://schemas.openxmlformats.org/officeDocument/2006/math" xmlns:v="urn:schemas-microsoft-com:vml" xmlns:wp14="http://schemas.microsoft.com/office/word/2010/wordprocessingDrawing" xmlns:wp="http://schemas.openxmlformats.org/drawingml/2006/wordprocessingDrawing" xmlns:w10="urn:schemas-microsoft-com:office:word" xmlns:w="http://schemas.openxmlformats.org/wordprocessingml/2006/main" xmlns:w14="http://schemas.microsoft.com/office/word/2010/wordml" xmlns:w15="http://schemas.microsoft.com/office/word/2012/wordml" xmlns:w16cex="http://schemas.microsoft.com/office/word/2018/wordml/cex" xmlns:w16cid="http://schemas.microsoft.com/office/word/2016/wordml/cid" xmlns:w16="http://schemas.microsoft.com/office/word/2018/wordml" xmlns:w16se="http://schemas.microsoft.com/office/word/2015/wordml/symex" xmlns:wpg="http://schemas.microsoft.com/office/word/2010/wordprocessingGroup" xmlns:wpi="http://schemas.microsoft.com/office/word/2010/wordprocessingInk" xmlns:wne="http://schemas.microsoft.com/office/word/2006/wordml" xmlns:wps="http://schemas.microsoft.com/office/word/2010/wordprocessingShape" mc:Ignorable="w14 w15 w16se w16cid w16 w16cex wp14">
+<w:ftr xmlns:wpc="http://schemas.microsoft.com/office/word/2010/wordprocessingCanvas" xmlns:cx="http://schemas.microsoft.com/office/drawing/2014/chartex" xmlns:cx1="http://schemas.microsoft.com/office/drawing/2015/9/8/chartex" xmlns:cx2="http://schemas.microsoft.com/office/drawing/2015/10/21/chartex" xmlns:cx3="http://schemas.microsoft.com/office/drawing/2016/5/9/chartex" xmlns:cx4="http://schemas.microsoft.com/office/drawing/2016/5/10/chartex" xmlns:cx5="http://schemas.microsoft.com/office/drawing/2016/5/11/chartex" xmlns:cx6="http://schemas.microsoft.com/office/drawing/2016/5/12/chartex" xmlns:cx7="http://schemas.microsoft.com/office/drawing/2016/5/13/chartex" xmlns:cx8="http://schemas.microsoft.com/office/drawing/2016/5/14/chartex" xmlns:mc="http://schemas.openxmlformats.org/markup-compatibility/2006" xmlns:aink="http://schemas.microsoft.com/office/drawing/2016/ink" xmlns:am3d="http://schemas.microsoft.com/office/drawing/2017/model3d" xmlns:o="urn:schemas-microsoft-com:office:office" xmlns:r="http://schemas.openxmlformats.org/officeDocument/2006/relationships" xmlns:m="http://schemas.openxmlformats.org/officeDocument/2006/math" xmlns:v="urn:schemas-microsoft-com:vml" xmlns:wp14="http://schemas.microsoft.com/office/word/2010/wordprocessingDrawing" xmlns:wp="http://schemas.openxmlformats.org/drawingml/2006/wordprocessingDrawing" xmlns:w10="urn:schemas-microsoft-com:office:word" xmlns:w="http://schemas.openxmlformats.org/wordprocessingml/2006/main" xmlns:w14="http://schemas.microsoft.com/office/word/2010/wordml" xmlns:w15="http://schemas.microsoft.com/office/word/2012/wordml" xmlns:w16cex="http://schemas.microsoft.com/office/word/2018/wordml/cex" xmlns:w16cid="http://schemas.microsoft.com/office/word/2016/wordml/cid" xmlns:w16="http://schemas.microsoft.com/office/word/2018/wordml" xmlns:w16sdtdh="http://schemas.microsoft.com/office/word/2020/wordml/sdtdatahash" xmlns:w16se="http://schemas.microsoft.com/office/word/2015/wordml/symex" xmlns:wpg="http://schemas.microsoft.com/office/word/2010/wordprocessingGroup" xmlns:wpi="http://schemas.microsoft.com/office/word/2010/wordprocessingInk" xmlns:wne="http://schemas.microsoft.com/office/word/2006/wordml" xmlns:wps="http://schemas.microsoft.com/office/word/2010/wordprocessingShape" mc:Ignorable="w14 w15 w16se w16cid w16 w16cex w16sdtdh wp14">
   <w:tbl>
     <w:tblPr>
       <w:tblW w:w="0" w:type="auto"/>
@@ -1367,7 +2299,7 @@
 </file>
 
 <file path=word/footer3.xml><?xml version="1.0" encoding="utf-8"?>
-<w:ftr xmlns:wpc="http://schemas.microsoft.com/office/word/2010/wordprocessingCanvas" xmlns:cx="http://schemas.microsoft.com/office/drawing/2014/chartex" xmlns:cx1="http://schemas.microsoft.com/office/drawing/2015/9/8/chartex" xmlns:cx2="http://schemas.microsoft.com/office/drawing/2015/10/21/chartex" xmlns:cx3="http://schemas.microsoft.com/office/drawing/2016/5/9/chartex" xmlns:cx4="http://schemas.microsoft.com/office/drawing/2016/5/10/chartex" xmlns:cx5="http://schemas.microsoft.com/office/drawing/2016/5/11/chartex" xmlns:cx6="http://schemas.microsoft.com/office/drawing/2016/5/12/chartex" xmlns:cx7="http://schemas.microsoft.com/office/drawing/2016/5/13/chartex" xmlns:cx8="http://schemas.microsoft.com/office/drawing/2016/5/14/chartex" xmlns:mc="http://schemas.openxmlformats.org/markup-compatibility/2006" xmlns:aink="http://schemas.microsoft.com/office/drawing/2016/ink" xmlns:am3d="http://schemas.microsoft.com/office/drawing/2017/model3d" xmlns:o="urn:schemas-microsoft-com:office:office" xmlns:r="http://schemas.openxmlformats.org/officeDocument/2006/relationships" xmlns:m="http://schemas.openxmlformats.org/officeDocument/2006/math" xmlns:v="urn:schemas-microsoft-com:vml" xmlns:wp14="http://schemas.microsoft.com/office/word/2010/wordprocessingDrawing" xmlns:wp="http://schemas.openxmlformats.org/drawingml/2006/wordprocessingDrawing" xmlns:w10="urn:schemas-microsoft-com:office:word" xmlns:w="http://schemas.openxmlformats.org/wordprocessingml/2006/main" xmlns:w14="http://schemas.microsoft.com/office/word/2010/wordml" xmlns:w15="http://schemas.microsoft.com/office/word/2012/wordml" xmlns:w16cex="http://schemas.microsoft.com/office/word/2018/wordml/cex" xmlns:w16cid="http://schemas.microsoft.com/office/word/2016/wordml/cid" xmlns:w16="http://schemas.microsoft.com/office/word/2018/wordml" xmlns:w16se="http://schemas.microsoft.com/office/word/2015/wordml/symex" xmlns:wpg="http://schemas.microsoft.com/office/word/2010/wordprocessingGroup" xmlns:wpi="http://schemas.microsoft.com/office/word/2010/wordprocessingInk" xmlns:wne="http://schemas.microsoft.com/office/word/2006/wordml" xmlns:wps="http://schemas.microsoft.com/office/word/2010/wordprocessingShape" mc:Ignorable="w14 w15 w16se w16cid w16 w16cex wp14">
+<w:ftr xmlns:wpc="http://schemas.microsoft.com/office/word/2010/wordprocessingCanvas" xmlns:cx="http://schemas.microsoft.com/office/drawing/2014/chartex" xmlns:cx1="http://schemas.microsoft.com/office/drawing/2015/9/8/chartex" xmlns:cx2="http://schemas.microsoft.com/office/drawing/2015/10/21/chartex" xmlns:cx3="http://schemas.microsoft.com/office/drawing/2016/5/9/chartex" xmlns:cx4="http://schemas.microsoft.com/office/drawing/2016/5/10/chartex" xmlns:cx5="http://schemas.microsoft.com/office/drawing/2016/5/11/chartex" xmlns:cx6="http://schemas.microsoft.com/office/drawing/2016/5/12/chartex" xmlns:cx7="http://schemas.microsoft.com/office/drawing/2016/5/13/chartex" xmlns:cx8="http://schemas.microsoft.com/office/drawing/2016/5/14/chartex" xmlns:mc="http://schemas.openxmlformats.org/markup-compatibility/2006" xmlns:aink="http://schemas.microsoft.com/office/drawing/2016/ink" xmlns:am3d="http://schemas.microsoft.com/office/drawing/2017/model3d" xmlns:o="urn:schemas-microsoft-com:office:office" xmlns:r="http://schemas.openxmlformats.org/officeDocument/2006/relationships" xmlns:m="http://schemas.openxmlformats.org/officeDocument/2006/math" xmlns:v="urn:schemas-microsoft-com:vml" xmlns:wp14="http://schemas.microsoft.com/office/word/2010/wordprocessingDrawing" xmlns:wp="http://schemas.openxmlformats.org/drawingml/2006/wordprocessingDrawing" xmlns:w10="urn:schemas-microsoft-com:office:word" xmlns:w="http://schemas.openxmlformats.org/wordprocessingml/2006/main" xmlns:w14="http://schemas.microsoft.com/office/word/2010/wordml" xmlns:w15="http://schemas.microsoft.com/office/word/2012/wordml" xmlns:w16cex="http://schemas.microsoft.com/office/word/2018/wordml/cex" xmlns:w16cid="http://schemas.microsoft.com/office/word/2016/wordml/cid" xmlns:w16="http://schemas.microsoft.com/office/word/2018/wordml" xmlns:w16sdtdh="http://schemas.microsoft.com/office/word/2020/wordml/sdtdatahash" xmlns:w16se="http://schemas.microsoft.com/office/word/2015/wordml/symex" xmlns:wpg="http://schemas.microsoft.com/office/word/2010/wordprocessingGroup" xmlns:wpi="http://schemas.microsoft.com/office/word/2010/wordprocessingInk" xmlns:wne="http://schemas.microsoft.com/office/word/2006/wordml" xmlns:wps="http://schemas.microsoft.com/office/word/2010/wordprocessingShape" mc:Ignorable="w14 w15 w16se w16cid w16 w16cex w16sdtdh wp14">
   <w:p>
     <w:pPr>
       <w:pStyle w:val="a7"/>
@@ -1377,7 +2309,7 @@
 </file>
 
 <file path=word/footnotes.xml><?xml version="1.0" encoding="utf-8"?>
-<w:footnotes xmlns:wpc="http://schemas.microsoft.com/office/word/2010/wordprocessingCanvas" xmlns:cx="http://schemas.microsoft.com/office/drawing/2014/chartex" xmlns:cx1="http://schemas.microsoft.com/office/drawing/2015/9/8/chartex" xmlns:cx2="http://schemas.microsoft.com/office/drawing/2015/10/21/chartex" xmlns:cx3="http://schemas.microsoft.com/office/drawing/2016/5/9/chartex" xmlns:cx4="http://schemas.microsoft.com/office/drawing/2016/5/10/chartex" xmlns:cx5="http://schemas.microsoft.com/office/drawing/2016/5/11/chartex" xmlns:cx6="http://schemas.microsoft.com/office/drawing/2016/5/12/chartex" xmlns:cx7="http://schemas.microsoft.com/office/drawing/2016/5/13/chartex" xmlns:cx8="http://schemas.microsoft.com/office/drawing/2016/5/14/chartex" xmlns:mc="http://schemas.openxmlformats.org/markup-compatibility/2006" xmlns:aink="http://schemas.microsoft.com/office/drawing/2016/ink" xmlns:am3d="http://schemas.microsoft.com/office/drawing/2017/model3d" xmlns:o="urn:schemas-microsoft-com:office:office" xmlns:r="http://schemas.openxmlformats.org/officeDocument/2006/relationships" xmlns:m="http://schemas.openxmlformats.org/officeDocument/2006/math" xmlns:v="urn:schemas-microsoft-com:vml" xmlns:wp14="http://schemas.microsoft.com/office/word/2010/wordprocessingDrawing" xmlns:wp="http://schemas.openxmlformats.org/drawingml/2006/wordprocessingDrawing" xmlns:w10="urn:schemas-microsoft-com:office:word" xmlns:w="http://schemas.openxmlformats.org/wordprocessingml/2006/main" xmlns:w14="http://schemas.microsoft.com/office/word/2010/wordml" xmlns:w15="http://schemas.microsoft.com/office/word/2012/wordml" xmlns:w16cex="http://schemas.microsoft.com/office/word/2018/wordml/cex" xmlns:w16cid="http://schemas.microsoft.com/office/word/2016/wordml/cid" xmlns:w16="http://schemas.microsoft.com/office/word/2018/wordml" xmlns:w16se="http://schemas.microsoft.com/office/word/2015/wordml/symex" xmlns:wpg="http://schemas.microsoft.com/office/word/2010/wordprocessingGroup" xmlns:wpi="http://schemas.microsoft.com/office/word/2010/wordprocessingInk" xmlns:wne="http://schemas.microsoft.com/office/word/2006/wordml" xmlns:wps="http://schemas.microsoft.com/office/word/2010/wordprocessingShape" mc:Ignorable="w14 w15 w16se w16cid w16 w16cex wp14">
+<w:footnotes xmlns:wpc="http://schemas.microsoft.com/office/word/2010/wordprocessingCanvas" xmlns:cx="http://schemas.microsoft.com/office/drawing/2014/chartex" xmlns:cx1="http://schemas.microsoft.com/office/drawing/2015/9/8/chartex" xmlns:cx2="http://schemas.microsoft.com/office/drawing/2015/10/21/chartex" xmlns:cx3="http://schemas.microsoft.com/office/drawing/2016/5/9/chartex" xmlns:cx4="http://schemas.microsoft.com/office/drawing/2016/5/10/chartex" xmlns:cx5="http://schemas.microsoft.com/office/drawing/2016/5/11/chartex" xmlns:cx6="http://schemas.microsoft.com/office/drawing/2016/5/12/chartex" xmlns:cx7="http://schemas.microsoft.com/office/drawing/2016/5/13/chartex" xmlns:cx8="http://schemas.microsoft.com/office/drawing/2016/5/14/chartex" xmlns:mc="http://schemas.openxmlformats.org/markup-compatibility/2006" xmlns:aink="http://schemas.microsoft.com/office/drawing/2016/ink" xmlns:am3d="http://schemas.microsoft.com/office/drawing/2017/model3d" xmlns:o="urn:schemas-microsoft-com:office:office" xmlns:r="http://schemas.openxmlformats.org/officeDocument/2006/relationships" xmlns:m="http://schemas.openxmlformats.org/officeDocument/2006/math" xmlns:v="urn:schemas-microsoft-com:vml" xmlns:wp14="http://schemas.microsoft.com/office/word/2010/wordprocessingDrawing" xmlns:wp="http://schemas.openxmlformats.org/drawingml/2006/wordprocessingDrawing" xmlns:w10="urn:schemas-microsoft-com:office:word" xmlns:w="http://schemas.openxmlformats.org/wordprocessingml/2006/main" xmlns:w14="http://schemas.microsoft.com/office/word/2010/wordml" xmlns:w15="http://schemas.microsoft.com/office/word/2012/wordml" xmlns:w16cex="http://schemas.microsoft.com/office/word/2018/wordml/cex" xmlns:w16cid="http://schemas.microsoft.com/office/word/2016/wordml/cid" xmlns:w16="http://schemas.microsoft.com/office/word/2018/wordml" xmlns:w16sdtdh="http://schemas.microsoft.com/office/word/2020/wordml/sdtdatahash" xmlns:w16se="http://schemas.microsoft.com/office/word/2015/wordml/symex" xmlns:wpg="http://schemas.microsoft.com/office/word/2010/wordprocessingGroup" xmlns:wpi="http://schemas.microsoft.com/office/word/2010/wordprocessingInk" xmlns:wne="http://schemas.microsoft.com/office/word/2006/wordml" xmlns:wps="http://schemas.microsoft.com/office/word/2010/wordprocessingShape" mc:Ignorable="w14 w15 w16se w16cid w16 w16cex w16sdtdh wp14">
   <w:footnote w:type="separator" w:id="-1">
     <w:p>
       <w:pPr>
@@ -1409,7 +2341,7 @@
 </file>
 
 <file path=word/header1.xml><?xml version="1.0" encoding="utf-8"?>
-<w:hdr xmlns:wpc="http://schemas.microsoft.com/office/word/2010/wordprocessingCanvas" xmlns:cx="http://schemas.microsoft.com/office/drawing/2014/chartex" xmlns:cx1="http://schemas.microsoft.com/office/drawing/2015/9/8/chartex" xmlns:cx2="http://schemas.microsoft.com/office/drawing/2015/10/21/chartex" xmlns:cx3="http://schemas.microsoft.com/office/drawing/2016/5/9/chartex" xmlns:cx4="http://schemas.microsoft.com/office/drawing/2016/5/10/chartex" xmlns:cx5="http://schemas.microsoft.com/office/drawing/2016/5/11/chartex" xmlns:cx6="http://schemas.microsoft.com/office/drawing/2016/5/12/chartex" xmlns:cx7="http://schemas.microsoft.com/office/drawing/2016/5/13/chartex" xmlns:cx8="http://schemas.microsoft.com/office/drawing/2016/5/14/chartex" xmlns:mc="http://schemas.openxmlformats.org/markup-compatibility/2006" xmlns:aink="http://schemas.microsoft.com/office/drawing/2016/ink" xmlns:am3d="http://schemas.microsoft.com/office/drawing/2017/model3d" xmlns:o="urn:schemas-microsoft-com:office:office" xmlns:r="http://schemas.openxmlformats.org/officeDocument/2006/relationships" xmlns:m="http://schemas.openxmlformats.org/officeDocument/2006/math" xmlns:v="urn:schemas-microsoft-com:vml" xmlns:wp14="http://schemas.microsoft.com/office/word/2010/wordprocessingDrawing" xmlns:wp="http://schemas.openxmlformats.org/drawingml/2006/wordprocessingDrawing" xmlns:w10="urn:schemas-microsoft-com:office:word" xmlns:w="http://schemas.openxmlformats.org/wordprocessingml/2006/main" xmlns:w14="http://schemas.microsoft.com/office/word/2010/wordml" xmlns:w15="http://schemas.microsoft.com/office/word/2012/wordml" xmlns:w16cex="http://schemas.microsoft.com/office/word/2018/wordml/cex" xmlns:w16cid="http://schemas.microsoft.com/office/word/2016/wordml/cid" xmlns:w16="http://schemas.microsoft.com/office/word/2018/wordml" xmlns:w16se="http://schemas.microsoft.com/office/word/2015/wordml/symex" xmlns:wpg="http://schemas.microsoft.com/office/word/2010/wordprocessingGroup" xmlns:wpi="http://schemas.microsoft.com/office/word/2010/wordprocessingInk" xmlns:wne="http://schemas.microsoft.com/office/word/2006/wordml" xmlns:wps="http://schemas.microsoft.com/office/word/2010/wordprocessingShape" mc:Ignorable="w14 w15 w16se w16cid w16 w16cex wp14">
+<w:hdr xmlns:wpc="http://schemas.microsoft.com/office/word/2010/wordprocessingCanvas" xmlns:cx="http://schemas.microsoft.com/office/drawing/2014/chartex" xmlns:cx1="http://schemas.microsoft.com/office/drawing/2015/9/8/chartex" xmlns:cx2="http://schemas.microsoft.com/office/drawing/2015/10/21/chartex" xmlns:cx3="http://schemas.microsoft.com/office/drawing/2016/5/9/chartex" xmlns:cx4="http://schemas.microsoft.com/office/drawing/2016/5/10/chartex" xmlns:cx5="http://schemas.microsoft.com/office/drawing/2016/5/11/chartex" xmlns:cx6="http://schemas.microsoft.com/office/drawing/2016/5/12/chartex" xmlns:cx7="http://schemas.microsoft.com/office/drawing/2016/5/13/chartex" xmlns:cx8="http://schemas.microsoft.com/office/drawing/2016/5/14/chartex" xmlns:mc="http://schemas.openxmlformats.org/markup-compatibility/2006" xmlns:aink="http://schemas.microsoft.com/office/drawing/2016/ink" xmlns:am3d="http://schemas.microsoft.com/office/drawing/2017/model3d" xmlns:o="urn:schemas-microsoft-com:office:office" xmlns:r="http://schemas.openxmlformats.org/officeDocument/2006/relationships" xmlns:m="http://schemas.openxmlformats.org/officeDocument/2006/math" xmlns:v="urn:schemas-microsoft-com:vml" xmlns:wp14="http://schemas.microsoft.com/office/word/2010/wordprocessingDrawing" xmlns:wp="http://schemas.openxmlformats.org/drawingml/2006/wordprocessingDrawing" xmlns:w10="urn:schemas-microsoft-com:office:word" xmlns:w="http://schemas.openxmlformats.org/wordprocessingml/2006/main" xmlns:w14="http://schemas.microsoft.com/office/word/2010/wordml" xmlns:w15="http://schemas.microsoft.com/office/word/2012/wordml" xmlns:w16cex="http://schemas.microsoft.com/office/word/2018/wordml/cex" xmlns:w16cid="http://schemas.microsoft.com/office/word/2016/wordml/cid" xmlns:w16="http://schemas.microsoft.com/office/word/2018/wordml" xmlns:w16sdtdh="http://schemas.microsoft.com/office/word/2020/wordml/sdtdatahash" xmlns:w16se="http://schemas.microsoft.com/office/word/2015/wordml/symex" xmlns:wpg="http://schemas.microsoft.com/office/word/2010/wordprocessingGroup" xmlns:wpi="http://schemas.microsoft.com/office/word/2010/wordprocessingInk" xmlns:wne="http://schemas.microsoft.com/office/word/2006/wordml" xmlns:wps="http://schemas.microsoft.com/office/word/2010/wordprocessingShape" mc:Ignorable="w14 w15 w16se w16cid w16 w16cex w16sdtdh wp14">
   <w:p>
     <w:pPr>
       <w:pStyle w:val="a5"/>
@@ -1419,7 +2351,7 @@
 </file>
 
 <file path=word/header2.xml><?xml version="1.0" encoding="utf-8"?>
-<w:hdr xmlns:wpc="http://schemas.microsoft.com/office/word/2010/wordprocessingCanvas" xmlns:cx="http://schemas.microsoft.com/office/drawing/2014/chartex" xmlns:cx1="http://schemas.microsoft.com/office/drawing/2015/9/8/chartex" xmlns:cx2="http://schemas.microsoft.com/office/drawing/2015/10/21/chartex" xmlns:cx3="http://schemas.microsoft.com/office/drawing/2016/5/9/chartex" xmlns:cx4="http://schemas.microsoft.com/office/drawing/2016/5/10/chartex" xmlns:cx5="http://schemas.microsoft.com/office/drawing/2016/5/11/chartex" xmlns:cx6="http://schemas.microsoft.com/office/drawing/2016/5/12/chartex" xmlns:cx7="http://schemas.microsoft.com/office/drawing/2016/5/13/chartex" xmlns:cx8="http://schemas.microsoft.com/office/drawing/2016/5/14/chartex" xmlns:mc="http://schemas.openxmlformats.org/markup-compatibility/2006" xmlns:aink="http://schemas.microsoft.com/office/drawing/2016/ink" xmlns:am3d="http://schemas.microsoft.com/office/drawing/2017/model3d" xmlns:o="urn:schemas-microsoft-com:office:office" xmlns:r="http://schemas.openxmlformats.org/officeDocument/2006/relationships" xmlns:m="http://schemas.openxmlformats.org/officeDocument/2006/math" xmlns:v="urn:schemas-microsoft-com:vml" xmlns:wp14="http://schemas.microsoft.com/office/word/2010/wordprocessingDrawing" xmlns:wp="http://schemas.openxmlformats.org/drawingml/2006/wordprocessingDrawing" xmlns:w10="urn:schemas-microsoft-com:office:word" xmlns:w="http://schemas.openxmlformats.org/wordprocessingml/2006/main" xmlns:w14="http://schemas.microsoft.com/office/word/2010/wordml" xmlns:w15="http://schemas.microsoft.com/office/word/2012/wordml" xmlns:w16cex="http://schemas.microsoft.com/office/word/2018/wordml/cex" xmlns:w16cid="http://schemas.microsoft.com/office/word/2016/wordml/cid" xmlns:w16="http://schemas.microsoft.com/office/word/2018/wordml" xmlns:w16se="http://schemas.microsoft.com/office/word/2015/wordml/symex" xmlns:wpg="http://schemas.microsoft.com/office/word/2010/wordprocessingGroup" xmlns:wpi="http://schemas.microsoft.com/office/word/2010/wordprocessingInk" xmlns:wne="http://schemas.microsoft.com/office/word/2006/wordml" xmlns:wps="http://schemas.microsoft.com/office/word/2010/wordprocessingShape" mc:Ignorable="w14 w15 w16se w16cid w16 w16cex wp14">
+<w:hdr xmlns:wpc="http://schemas.microsoft.com/office/word/2010/wordprocessingCanvas" xmlns:cx="http://schemas.microsoft.com/office/drawing/2014/chartex" xmlns:cx1="http://schemas.microsoft.com/office/drawing/2015/9/8/chartex" xmlns:cx2="http://schemas.microsoft.com/office/drawing/2015/10/21/chartex" xmlns:cx3="http://schemas.microsoft.com/office/drawing/2016/5/9/chartex" xmlns:cx4="http://schemas.microsoft.com/office/drawing/2016/5/10/chartex" xmlns:cx5="http://schemas.microsoft.com/office/drawing/2016/5/11/chartex" xmlns:cx6="http://schemas.microsoft.com/office/drawing/2016/5/12/chartex" xmlns:cx7="http://schemas.microsoft.com/office/drawing/2016/5/13/chartex" xmlns:cx8="http://schemas.microsoft.com/office/drawing/2016/5/14/chartex" xmlns:mc="http://schemas.openxmlformats.org/markup-compatibility/2006" xmlns:aink="http://schemas.microsoft.com/office/drawing/2016/ink" xmlns:am3d="http://schemas.microsoft.com/office/drawing/2017/model3d" xmlns:o="urn:schemas-microsoft-com:office:office" xmlns:r="http://schemas.openxmlformats.org/officeDocument/2006/relationships" xmlns:m="http://schemas.openxmlformats.org/officeDocument/2006/math" xmlns:v="urn:schemas-microsoft-com:vml" xmlns:wp14="http://schemas.microsoft.com/office/word/2010/wordprocessingDrawing" xmlns:wp="http://schemas.openxmlformats.org/drawingml/2006/wordprocessingDrawing" xmlns:w10="urn:schemas-microsoft-com:office:word" xmlns:w="http://schemas.openxmlformats.org/wordprocessingml/2006/main" xmlns:w14="http://schemas.microsoft.com/office/word/2010/wordml" xmlns:w15="http://schemas.microsoft.com/office/word/2012/wordml" xmlns:w16cex="http://schemas.microsoft.com/office/word/2018/wordml/cex" xmlns:w16cid="http://schemas.microsoft.com/office/word/2016/wordml/cid" xmlns:w16="http://schemas.microsoft.com/office/word/2018/wordml" xmlns:w16sdtdh="http://schemas.microsoft.com/office/word/2020/wordml/sdtdatahash" xmlns:w16se="http://schemas.microsoft.com/office/word/2015/wordml/symex" xmlns:wpg="http://schemas.microsoft.com/office/word/2010/wordprocessingGroup" xmlns:wpi="http://schemas.microsoft.com/office/word/2010/wordprocessingInk" xmlns:wne="http://schemas.microsoft.com/office/word/2006/wordml" xmlns:wps="http://schemas.microsoft.com/office/word/2010/wordprocessingShape" mc:Ignorable="w14 w15 w16se w16cid w16 w16cex w16sdtdh wp14">
   <w:tbl>
     <w:tblPr>
       <w:tblW w:w="0" w:type="auto"/>
@@ -1477,7 +2409,7 @@
 </file>
 
 <file path=word/header3.xml><?xml version="1.0" encoding="utf-8"?>
-<w:hdr xmlns:wpc="http://schemas.microsoft.com/office/word/2010/wordprocessingCanvas" xmlns:cx="http://schemas.microsoft.com/office/drawing/2014/chartex" xmlns:cx1="http://schemas.microsoft.com/office/drawing/2015/9/8/chartex" xmlns:cx2="http://schemas.microsoft.com/office/drawing/2015/10/21/chartex" xmlns:cx3="http://schemas.microsoft.com/office/drawing/2016/5/9/chartex" xmlns:cx4="http://schemas.microsoft.com/office/drawing/2016/5/10/chartex" xmlns:cx5="http://schemas.microsoft.com/office/drawing/2016/5/11/chartex" xmlns:cx6="http://schemas.microsoft.com/office/drawing/2016/5/12/chartex" xmlns:cx7="http://schemas.microsoft.com/office/drawing/2016/5/13/chartex" xmlns:cx8="http://schemas.microsoft.com/office/drawing/2016/5/14/chartex" xmlns:mc="http://schemas.openxmlformats.org/markup-compatibility/2006" xmlns:aink="http://schemas.microsoft.com/office/drawing/2016/ink" xmlns:am3d="http://schemas.microsoft.com/office/drawing/2017/model3d" xmlns:o="urn:schemas-microsoft-com:office:office" xmlns:r="http://schemas.openxmlformats.org/officeDocument/2006/relationships" xmlns:m="http://schemas.openxmlformats.org/officeDocument/2006/math" xmlns:v="urn:schemas-microsoft-com:vml" xmlns:wp14="http://schemas.microsoft.com/office/word/2010/wordprocessingDrawing" xmlns:wp="http://schemas.openxmlformats.org/drawingml/2006/wordprocessingDrawing" xmlns:w10="urn:schemas-microsoft-com:office:word" xmlns:w="http://schemas.openxmlformats.org/wordprocessingml/2006/main" xmlns:w14="http://schemas.microsoft.com/office/word/2010/wordml" xmlns:w15="http://schemas.microsoft.com/office/word/2012/wordml" xmlns:w16cex="http://schemas.microsoft.com/office/word/2018/wordml/cex" xmlns:w16cid="http://schemas.microsoft.com/office/word/2016/wordml/cid" xmlns:w16="http://schemas.microsoft.com/office/word/2018/wordml" xmlns:w16se="http://schemas.microsoft.com/office/word/2015/wordml/symex" xmlns:wpg="http://schemas.microsoft.com/office/word/2010/wordprocessingGroup" xmlns:wpi="http://schemas.microsoft.com/office/word/2010/wordprocessingInk" xmlns:wne="http://schemas.microsoft.com/office/word/2006/wordml" xmlns:wps="http://schemas.microsoft.com/office/word/2010/wordprocessingShape" mc:Ignorable="w14 w15 w16se w16cid w16 w16cex wp14">
+<w:hdr xmlns:wpc="http://schemas.microsoft.com/office/word/2010/wordprocessingCanvas" xmlns:cx="http://schemas.microsoft.com/office/drawing/2014/chartex" xmlns:cx1="http://schemas.microsoft.com/office/drawing/2015/9/8/chartex" xmlns:cx2="http://schemas.microsoft.com/office/drawing/2015/10/21/chartex" xmlns:cx3="http://schemas.microsoft.com/office/drawing/2016/5/9/chartex" xmlns:cx4="http://schemas.microsoft.com/office/drawing/2016/5/10/chartex" xmlns:cx5="http://schemas.microsoft.com/office/drawing/2016/5/11/chartex" xmlns:cx6="http://schemas.microsoft.com/office/drawing/2016/5/12/chartex" xmlns:cx7="http://schemas.microsoft.com/office/drawing/2016/5/13/chartex" xmlns:cx8="http://schemas.microsoft.com/office/drawing/2016/5/14/chartex" xmlns:mc="http://schemas.openxmlformats.org/markup-compatibility/2006" xmlns:aink="http://schemas.microsoft.com/office/drawing/2016/ink" xmlns:am3d="http://schemas.microsoft.com/office/drawing/2017/model3d" xmlns:o="urn:schemas-microsoft-com:office:office" xmlns:r="http://schemas.openxmlformats.org/officeDocument/2006/relationships" xmlns:m="http://schemas.openxmlformats.org/officeDocument/2006/math" xmlns:v="urn:schemas-microsoft-com:vml" xmlns:wp14="http://schemas.microsoft.com/office/word/2010/wordprocessingDrawing" xmlns:wp="http://schemas.openxmlformats.org/drawingml/2006/wordprocessingDrawing" xmlns:w10="urn:schemas-microsoft-com:office:word" xmlns:w="http://schemas.openxmlformats.org/wordprocessingml/2006/main" xmlns:w14="http://schemas.microsoft.com/office/word/2010/wordml" xmlns:w15="http://schemas.microsoft.com/office/word/2012/wordml" xmlns:w16cex="http://schemas.microsoft.com/office/word/2018/wordml/cex" xmlns:w16cid="http://schemas.microsoft.com/office/word/2016/wordml/cid" xmlns:w16="http://schemas.microsoft.com/office/word/2018/wordml" xmlns:w16sdtdh="http://schemas.microsoft.com/office/word/2020/wordml/sdtdatahash" xmlns:w16se="http://schemas.microsoft.com/office/word/2015/wordml/symex" xmlns:wpg="http://schemas.microsoft.com/office/word/2010/wordprocessingGroup" xmlns:wpi="http://schemas.microsoft.com/office/word/2010/wordprocessingInk" xmlns:wne="http://schemas.microsoft.com/office/word/2006/wordml" xmlns:wps="http://schemas.microsoft.com/office/word/2010/wordprocessingShape" mc:Ignorable="w14 w15 w16se w16cid w16 w16cex w16sdtdh wp14">
   <w:p>
     <w:pPr>
       <w:pStyle w:val="a5"/>
@@ -1487,7 +2419,7 @@
 </file>
 
 <file path=word/styles.xml><?xml version="1.0" encoding="utf-8"?>
-<w:styles xmlns:mc="http://schemas.openxmlformats.org/markup-compatibility/2006" xmlns:r="http://schemas.openxmlformats.org/officeDocument/2006/relationships" xmlns:w="http://schemas.openxmlformats.org/wordprocessingml/2006/main" xmlns:w14="http://schemas.microsoft.com/office/word/2010/wordml" xmlns:w15="http://schemas.microsoft.com/office/word/2012/wordml" xmlns:w16cex="http://schemas.microsoft.com/office/word/2018/wordml/cex" xmlns:w16cid="http://schemas.microsoft.com/office/word/2016/wordml/cid" xmlns:w16="http://schemas.microsoft.com/office/word/2018/wordml" xmlns:w16se="http://schemas.microsoft.com/office/word/2015/wordml/symex" mc:Ignorable="w14 w15 w16se w16cid w16 w16cex">
+<w:styles xmlns:mc="http://schemas.openxmlformats.org/markup-compatibility/2006" xmlns:r="http://schemas.openxmlformats.org/officeDocument/2006/relationships" xmlns:w="http://schemas.openxmlformats.org/wordprocessingml/2006/main" xmlns:w14="http://schemas.microsoft.com/office/word/2010/wordml" xmlns:w15="http://schemas.microsoft.com/office/word/2012/wordml" xmlns:w16cex="http://schemas.microsoft.com/office/word/2018/wordml/cex" xmlns:w16cid="http://schemas.microsoft.com/office/word/2016/wordml/cid" xmlns:w16="http://schemas.microsoft.com/office/word/2018/wordml" xmlns:w16sdtdh="http://schemas.microsoft.com/office/word/2020/wordml/sdtdatahash" xmlns:w16se="http://schemas.microsoft.com/office/word/2015/wordml/symex" mc:Ignorable="w14 w15 w16se w16cid w16 w16cex w16sdtdh">
   <w:docDefaults>
     <w:rPrDefault>
       <w:rPr>
@@ -1884,6 +2816,27 @@
   <w:style w:type="paragraph" w:default="1" w:styleId="a">
     <w:name w:val="Normal"/>
     <w:qFormat/>
+    <w:rsid w:val="006647EF"/>
+  </w:style>
+  <w:style w:type="paragraph" w:styleId="2">
+    <w:name w:val="heading 2"/>
+    <w:basedOn w:val="a"/>
+    <w:link w:val="20"/>
+    <w:uiPriority w:val="9"/>
+    <w:qFormat/>
+    <w:rsid w:val="006332F3"/>
+    <w:pPr>
+      <w:spacing w:before="100" w:beforeAutospacing="1" w:after="100" w:afterAutospacing="1" w:line="240" w:lineRule="auto"/>
+      <w:outlineLvl w:val="1"/>
+    </w:pPr>
+    <w:rPr>
+      <w:rFonts w:ascii="Times New Roman" w:eastAsia="Times New Roman" w:hAnsi="Times New Roman" w:cs="Times New Roman"/>
+      <w:b/>
+      <w:bCs/>
+      <w:sz w:val="36"/>
+      <w:szCs w:val="36"/>
+      <w:lang w:eastAsia="ru-RU"/>
+    </w:rPr>
   </w:style>
   <w:style w:type="character" w:default="1" w:styleId="a0">
     <w:name w:val="Default Paragraph Font"/>
@@ -2113,6 +3066,48 @@
       <w:bCs/>
       <w:sz w:val="20"/>
       <w:szCs w:val="20"/>
+    </w:rPr>
+  </w:style>
+  <w:style w:type="character" w:customStyle="1" w:styleId="20">
+    <w:name w:val="Заголовок 2 Знак"/>
+    <w:basedOn w:val="a0"/>
+    <w:link w:val="2"/>
+    <w:uiPriority w:val="9"/>
+    <w:rsid w:val="006332F3"/>
+    <w:rPr>
+      <w:rFonts w:ascii="Times New Roman" w:eastAsia="Times New Roman" w:hAnsi="Times New Roman" w:cs="Times New Roman"/>
+      <w:b/>
+      <w:bCs/>
+      <w:sz w:val="36"/>
+      <w:szCs w:val="36"/>
+      <w:lang w:eastAsia="ru-RU"/>
+    </w:rPr>
+  </w:style>
+  <w:style w:type="paragraph" w:styleId="af">
+    <w:name w:val="Normal (Web)"/>
+    <w:basedOn w:val="a"/>
+    <w:uiPriority w:val="99"/>
+    <w:unhideWhenUsed/>
+    <w:rsid w:val="006332F3"/>
+    <w:pPr>
+      <w:spacing w:before="100" w:beforeAutospacing="1" w:after="100" w:afterAutospacing="1" w:line="240" w:lineRule="auto"/>
+    </w:pPr>
+    <w:rPr>
+      <w:rFonts w:ascii="Times New Roman" w:eastAsia="Times New Roman" w:hAnsi="Times New Roman" w:cs="Times New Roman"/>
+      <w:sz w:val="24"/>
+      <w:szCs w:val="24"/>
+      <w:lang w:eastAsia="ru-RU"/>
+    </w:rPr>
+  </w:style>
+  <w:style w:type="character" w:styleId="af0">
+    <w:name w:val="Strong"/>
+    <w:basedOn w:val="a0"/>
+    <w:uiPriority w:val="22"/>
+    <w:qFormat/>
+    <w:rsid w:val="006332F3"/>
+    <w:rPr>
+      <w:b/>
+      <w:bCs/>
     </w:rPr>
   </w:style>
 </w:styles>

</xml_diff>